<commit_message>
update BookProposal with Udi's latest
</commit_message>
<xml_diff>
--- a/TaylorFrancis/BookProposal.docx
+++ b/TaylorFrancis/BookProposal.docx
@@ -5,6 +5,7 @@
     <w:p>
       <w:pPr>
         <w:pStyle w:val="Title"/>
+        <w:spacing w:line="360" w:lineRule="auto"/>
         <w:rPr>
           <w:sz w:val="48"/>
           <w:szCs w:val="48"/>
@@ -18,10 +19,15 @@
         <w:t>Chapman &amp; Hall / CRT Statistics Books: Proposal</w:t>
       </w:r>
     </w:p>
-    <w:p/>
+    <w:p>
+      <w:pPr>
+        <w:spacing w:line="360" w:lineRule="auto"/>
+      </w:pPr>
+    </w:p>
     <w:p>
       <w:pPr>
         <w:pStyle w:val="Heading2"/>
+        <w:spacing w:line="360" w:lineRule="auto"/>
       </w:pPr>
       <w:r>
         <w:t>Proposed title</w:t>
@@ -29,6 +35,7 @@
     </w:p>
     <w:p>
       <w:pPr>
+        <w:spacing w:line="360" w:lineRule="auto"/>
         <w:rPr>
           <w:b/>
           <w:bCs/>
@@ -45,12 +52,16 @@
     <w:p>
       <w:pPr>
         <w:pStyle w:val="Heading2"/>
+        <w:spacing w:line="360" w:lineRule="auto"/>
       </w:pPr>
       <w:r>
         <w:t>Author</w:t>
       </w:r>
     </w:p>
     <w:p>
+      <w:pPr>
+        <w:spacing w:line="360" w:lineRule="auto"/>
+      </w:pPr>
       <w:r>
         <w:t xml:space="preserve">Michael Friendly, York University, </w:t>
       </w:r>
@@ -63,7 +74,13 @@
         </w:r>
       </w:hyperlink>
       <w:r>
-        <w:t xml:space="preserve">, with assistance of Udi Alter, York University, </w:t>
+        <w:t xml:space="preserve">, with assistance </w:t>
+      </w:r>
+      <w:r>
+        <w:t>from</w:t>
+      </w:r>
+      <w:r>
+        <w:t xml:space="preserve"> Udi Alter, York University, </w:t>
       </w:r>
       <w:hyperlink r:id="rId6" w:history="1">
         <w:r>
@@ -80,47 +97,129 @@
     <w:p>
       <w:pPr>
         <w:pStyle w:val="Heading2"/>
+        <w:spacing w:line="360" w:lineRule="auto"/>
       </w:pPr>
       <w:r>
         <w:t>Contents</w:t>
       </w:r>
     </w:p>
     <w:p>
+      <w:pPr>
+        <w:spacing w:line="360" w:lineRule="auto"/>
+      </w:pPr>
       <w:r>
         <w:t>An in-progress outline with some description is attached.</w:t>
       </w:r>
+      <w:r>
+        <w:t xml:space="preserve"> Reviewers who wish to see the current state can visit the GitHub repository, </w:t>
+      </w:r>
+      <w:hyperlink r:id="rId7" w:history="1">
+        <w:r>
+          <w:rPr>
+            <w:rStyle w:val="Hyperlink"/>
+          </w:rPr>
+          <w:t>https://github.com/friendly/Vis-MLM-quarto</w:t>
+        </w:r>
+      </w:hyperlink>
+      <w:r>
+        <w:t xml:space="preserve"> </w:t>
+      </w:r>
     </w:p>
     <w:p>
       <w:pPr>
         <w:pStyle w:val="Heading2"/>
+        <w:spacing w:line="360" w:lineRule="auto"/>
       </w:pPr>
       <w:r>
         <w:t>Subject</w:t>
       </w:r>
     </w:p>
     <w:p>
-      <w:r>
-        <w:t>Data visualization methods for statistical analysis are well-developed for simple linear models for a single outcome variable.</w:t>
-      </w:r>
-      <w:r>
-        <w:t xml:space="preserve"> However, in applied research it is often the case that the phenomena of interest (depression, job satisfaction, academic achievement, childhood ADHD disorders) can be measured in several different ways or related aspects. </w:t>
-      </w:r>
-      <w:r>
-        <w:t xml:space="preserve">For example, if academic achievement can be measured for adolescents by reading, mathematics, science and history scores, how do predictors such as parental encouragement, school environment and socioeconomic status affect all these outcomes? In the same, or different ways? </w:t>
-      </w:r>
-      <w:r>
-        <w:t xml:space="preserve">In such cases, much more can be understood from a multivariate approach that takes the correlations among the outcomes into account. </w:t>
-      </w:r>
-      <w:r>
-        <w:t>Yet s</w:t>
-      </w:r>
-      <w:r>
-        <w:t xml:space="preserve">adly, researchers typically examine the outcomes one by one.  </w:t>
-      </w:r>
-    </w:p>
-    <w:p>
-      <w:r>
-        <w:t>The statistical leap from univariate to multivariate methods is quite simple, because the classical models for ANOVA and regression</w:t>
+      <w:pPr>
+        <w:spacing w:line="360" w:lineRule="auto"/>
+      </w:pPr>
+      <w:r>
+        <w:t xml:space="preserve">Data visualization methods for statistical analysis are well-developed for simple linear models </w:t>
+      </w:r>
+      <w:r>
+        <w:t>with</w:t>
+      </w:r>
+      <w:r>
+        <w:t xml:space="preserve"> a single outcome variable.</w:t>
+      </w:r>
+      <w:r>
+        <w:t xml:space="preserve"> However, </w:t>
+      </w:r>
+      <w:r>
+        <w:t>with</w:t>
+      </w:r>
+      <w:r>
+        <w:t xml:space="preserve"> applied research</w:t>
+      </w:r>
+      <w:r>
+        <w:t xml:space="preserve"> in the social sciences,</w:t>
+      </w:r>
+      <w:r>
+        <w:t xml:space="preserve"> it is often the case that the phenomena of interest (</w:t>
+      </w:r>
+      <w:r>
+        <w:t xml:space="preserve">e.g., </w:t>
+      </w:r>
+      <w:r>
+        <w:t>depression, job satisfaction, academic achievement, childhood ADHD disorders</w:t>
+      </w:r>
+      <w:r>
+        <w:t>, etc.</w:t>
+      </w:r>
+      <w:r>
+        <w:t xml:space="preserve">) can be measured in several different ways or related aspects. </w:t>
+      </w:r>
+      <w:r>
+        <w:t xml:space="preserve">For example, if academic achievement can be measured for adolescents by reading, mathematics, science and history scores, how do predictors such as parental encouragement, school environment and socioeconomic status affect all these outcomes? In </w:t>
+      </w:r>
+      <w:r>
+        <w:t>a similar way?</w:t>
+      </w:r>
+      <w:r>
+        <w:t xml:space="preserve"> </w:t>
+      </w:r>
+      <w:r>
+        <w:t>In</w:t>
+      </w:r>
+      <w:r>
+        <w:t xml:space="preserve"> different ways? </w:t>
+      </w:r>
+      <w:r>
+        <w:t xml:space="preserve">In such cases, much more can be understood from a multivariate approach that </w:t>
+      </w:r>
+      <w:r>
+        <w:t>considers the correlations among the outcomes</w:t>
+      </w:r>
+      <w:r>
+        <w:t xml:space="preserve">. </w:t>
+      </w:r>
+      <w:r>
+        <w:t>Yet</w:t>
+      </w:r>
+      <w:r>
+        <w:t>,</w:t>
+      </w:r>
+      <w:r>
+        <w:t xml:space="preserve"> s</w:t>
+      </w:r>
+      <w:r>
+        <w:t>adly, researchers typically examine the outcomes one by one</w:t>
+      </w:r>
+      <w:r>
+        <w:t xml:space="preserve"> which often only tells part of the data story.</w:t>
+      </w:r>
+    </w:p>
+    <w:p>
+      <w:pPr>
+        <w:spacing w:line="360" w:lineRule="auto"/>
+      </w:pPr>
+      <w:r>
+        <w:t>The statistical leap from univariate to multivariate methods is quite simple because the classical models for ANOVA and regression</w:t>
       </w:r>
       <w:r>
         <w:t>:</w:t>
@@ -136,9 +235,13 @@
           <w:ilvl w:val="0"/>
           <w:numId w:val="1"/>
         </w:numPr>
-      </w:pPr>
-      <w:r>
-        <w:t xml:space="preserve">generalize directly to analogous models for MANOVA and multivariate regression, </w:t>
+        <w:spacing w:line="360" w:lineRule="auto"/>
+      </w:pPr>
+      <w:r>
+        <w:t>G</w:t>
+      </w:r>
+      <w:r>
+        <w:t xml:space="preserve">eneralize directly to analogous models for MANOVA and multivariate regression, </w:t>
       </w:r>
     </w:p>
     <w:p>
@@ -148,9 +251,13 @@
           <w:ilvl w:val="0"/>
           <w:numId w:val="1"/>
         </w:numPr>
-      </w:pPr>
-      <w:r>
-        <w:t>statistical multivariate tests are straightforward extensions of standard F- and t-tests,</w:t>
+        <w:spacing w:line="360" w:lineRule="auto"/>
+      </w:pPr>
+      <w:r>
+        <w:t>S</w:t>
+      </w:r>
+      <w:r>
+        <w:t>tatistical multivariate tests are straightforward extensions of standard F- and t-tests,</w:t>
       </w:r>
     </w:p>
     <w:p>
@@ -160,20 +267,46 @@
           <w:ilvl w:val="0"/>
           <w:numId w:val="1"/>
         </w:numPr>
-      </w:pPr>
-      <w:r>
-        <w:t xml:space="preserve">univariate intervals become ellipses (and </w:t>
+        <w:spacing w:line="360" w:lineRule="auto"/>
+      </w:pPr>
+      <w:r>
+        <w:t>U</w:t>
+      </w:r>
+      <w:r>
+        <w:t xml:space="preserve">nivariate intervals become ellipses (and </w:t>
       </w:r>
       <w:r>
         <w:t>ellipsoids!</w:t>
       </w:r>
       <w:r>
-        <w:t>), showing location, covariation and precision.</w:t>
-      </w:r>
-    </w:p>
-    <w:p>
-      <w:r>
-        <w:t xml:space="preserve">This book brings together a collection of novel techniques I and others have developed over the past 15 years and implemented in mature R packages. </w:t>
+        <w:t>), showing location, covariation</w:t>
+      </w:r>
+      <w:r>
+        <w:t>,</w:t>
+      </w:r>
+      <w:r>
+        <w:t xml:space="preserve"> and precision.</w:t>
+      </w:r>
+    </w:p>
+    <w:p>
+      <w:pPr>
+        <w:spacing w:line="360" w:lineRule="auto"/>
+      </w:pPr>
+      <w:r>
+        <w:lastRenderedPageBreak/>
+        <w:t>This book brings together a collection of novel techniques I</w:t>
+      </w:r>
+      <w:r>
+        <w:t>,</w:t>
+      </w:r>
+      <w:r>
+        <w:t xml:space="preserve"> and others</w:t>
+      </w:r>
+      <w:r>
+        <w:t>,</w:t>
+      </w:r>
+      <w:r>
+        <w:t xml:space="preserve"> have developed over the past 15 years and implemented in mature R packages. </w:t>
       </w:r>
       <w:r>
         <w:t>Some</w:t>
@@ -195,6 +328,7 @@
           <w:ilvl w:val="0"/>
           <w:numId w:val="2"/>
         </w:numPr>
+        <w:spacing w:line="360" w:lineRule="auto"/>
       </w:pPr>
       <w:r>
         <w:t>Statistical data visualization is cast in a general framework by goal (see the data, visualize a model, diagnose problems), rather than a categorization by graphic types.</w:t>
@@ -207,9 +341,16 @@
           <w:ilvl w:val="0"/>
           <w:numId w:val="2"/>
         </w:numPr>
-      </w:pPr>
-      <w:r>
-        <w:t>Data ellipses &amp; confidence ellipses are</w:t>
+        <w:spacing w:line="360" w:lineRule="auto"/>
+      </w:pPr>
+      <w:r>
+        <w:t xml:space="preserve">Data ellipses </w:t>
+      </w:r>
+      <w:r>
+        <w:t>and</w:t>
+      </w:r>
+      <w:r>
+        <w:t xml:space="preserve"> confidence ellipses are</w:t>
       </w:r>
       <w:r>
         <w:t xml:space="preserve"> widely used as simple, effective summaries of data and fitted model parameters.</w:t>
@@ -222,9 +363,16 @@
           <w:ilvl w:val="0"/>
           <w:numId w:val="2"/>
         </w:numPr>
-      </w:pPr>
-      <w:r>
-        <w:t>These graphical tools can be used to understand or explain a wide variety of statistical concepts, phenomena and paradoxes.</w:t>
+        <w:spacing w:line="360" w:lineRule="auto"/>
+      </w:pPr>
+      <w:r>
+        <w:t>These graphical tools can be used to understand or explain a wide variety of statistical concepts, phenomena</w:t>
+      </w:r>
+      <w:r>
+        <w:t>,</w:t>
+      </w:r>
+      <w:r>
+        <w:t xml:space="preserve"> and paradoxes.</w:t>
       </w:r>
     </w:p>
     <w:p>
@@ -234,6 +382,7 @@
           <w:ilvl w:val="0"/>
           <w:numId w:val="2"/>
         </w:numPr>
+        <w:spacing w:line="360" w:lineRule="auto"/>
       </w:pPr>
       <w:r>
         <w:t>The HE (“hypothesis – error”) plot framework provides a simple way to understand the results of statistical tests and the relations among response outcomes.</w:t>
@@ -246,6 +395,7 @@
           <w:ilvl w:val="0"/>
           <w:numId w:val="2"/>
         </w:numPr>
+        <w:spacing w:line="360" w:lineRule="auto"/>
       </w:pPr>
       <w:r>
         <w:t>Reduced-rank methods are widely applicable to visualize a more-than-2D problem in a</w:t>
@@ -256,34 +406,85 @@
     </w:p>
     <w:p>
       <w:pPr>
+        <w:spacing w:line="360" w:lineRule="auto"/>
         <w:ind w:left="360"/>
       </w:pPr>
       <w:r>
-        <w:lastRenderedPageBreak/>
         <w:t>Some key pedagogical features are:</w:t>
       </w:r>
     </w:p>
     <w:p>
       <w:pPr>
-        <w:ind w:left="360"/>
-      </w:pPr>
-    </w:p>
-    <w:p>
-      <w:pPr>
-        <w:ind w:left="360"/>
-      </w:pPr>
+        <w:pStyle w:val="ListParagraph"/>
+        <w:numPr>
+          <w:ilvl w:val="0"/>
+          <w:numId w:val="4"/>
+        </w:numPr>
+        <w:spacing w:line="360" w:lineRule="auto"/>
+      </w:pPr>
+      <w:r>
+        <w:t>Conceptual diagrams are used throughout</w:t>
+      </w:r>
+      <w:r>
+        <w:t xml:space="preserve"> the book</w:t>
+      </w:r>
+      <w:r>
+        <w:t xml:space="preserve"> to illustrate</w:t>
+      </w:r>
+      <w:r>
+        <w:t xml:space="preserve"> the main ideas behind statistical and graphical </w:t>
+      </w:r>
+      <w:proofErr w:type="gramStart"/>
+      <w:r>
+        <w:t>methods</w:t>
+      </w:r>
+      <w:proofErr w:type="gramEnd"/>
+    </w:p>
+    <w:p>
+      <w:pPr>
+        <w:pStyle w:val="ListParagraph"/>
+        <w:numPr>
+          <w:ilvl w:val="0"/>
+          <w:numId w:val="4"/>
+        </w:numPr>
+        <w:spacing w:line="360" w:lineRule="auto"/>
+      </w:pPr>
+      <w:proofErr w:type="spellStart"/>
+      <w:r>
+        <w:t>Infoboxes</w:t>
+      </w:r>
+      <w:proofErr w:type="spellEnd"/>
+      <w:r>
+        <w:t xml:space="preserve"> or “callouts” are used to explain related ideas </w:t>
+      </w:r>
+      <w:r>
+        <w:t>to</w:t>
+      </w:r>
+      <w:r>
+        <w:t xml:space="preserve"> interfere little with the main flow of the narrative.</w:t>
+      </w:r>
     </w:p>
     <w:p>
       <w:pPr>
         <w:pStyle w:val="Heading2"/>
+        <w:spacing w:line="360" w:lineRule="auto"/>
       </w:pPr>
       <w:r>
         <w:t>Related books</w:t>
       </w:r>
     </w:p>
     <w:p>
-      <w:r>
-        <w:t>There are a number of textbooks and monographs on multivariate data analysis, but there are none that focus</w:t>
+      <w:pPr>
+        <w:spacing w:line="360" w:lineRule="auto"/>
+      </w:pPr>
+      <w:r>
+        <w:t xml:space="preserve">There are </w:t>
+      </w:r>
+      <w:r>
+        <w:t>several</w:t>
+      </w:r>
+      <w:r>
+        <w:t xml:space="preserve"> textbooks and monographs on multivariate data analysis, but none focus</w:t>
       </w:r>
       <w:r>
         <w:t xml:space="preserve"> mainly</w:t>
@@ -292,7 +493,15 @@
         <w:t xml:space="preserve"> on data visualization and graphical methods.</w:t>
       </w:r>
       <w:r>
-        <w:t xml:space="preserve"> Everitt &amp; Hothorn (2011) do use R, but not with an</w:t>
+        <w:t xml:space="preserve"> Everitt &amp; </w:t>
+      </w:r>
+      <w:proofErr w:type="spellStart"/>
+      <w:r>
+        <w:t>Hothorn</w:t>
+      </w:r>
+      <w:proofErr w:type="spellEnd"/>
+      <w:r>
+        <w:t xml:space="preserve"> (2011) do use R, but not with an</w:t>
       </w:r>
       <w:r>
         <w:t>y</w:t>
@@ -302,11 +511,22 @@
       </w:r>
     </w:p>
     <w:p>
+      <w:pPr>
+        <w:spacing w:line="360" w:lineRule="auto"/>
+      </w:pPr>
       <w:r>
         <w:t>A few texts on multivariate methods are:</w:t>
       </w:r>
     </w:p>
     <w:p>
+      <w:pPr>
+        <w:pStyle w:val="ListParagraph"/>
+        <w:numPr>
+          <w:ilvl w:val="0"/>
+          <w:numId w:val="5"/>
+        </w:numPr>
+        <w:spacing w:line="360" w:lineRule="auto"/>
+      </w:pPr>
       <w:r>
         <w:t>Timm, N. H. (1975). </w:t>
       </w:r>
@@ -322,8 +542,24 @@
       </w:r>
     </w:p>
     <w:p>
-      <w:r>
-        <w:t>Everitt, B., &amp; Hothorn, T. (2011). </w:t>
+      <w:pPr>
+        <w:pStyle w:val="ListParagraph"/>
+        <w:numPr>
+          <w:ilvl w:val="0"/>
+          <w:numId w:val="5"/>
+        </w:numPr>
+        <w:spacing w:line="360" w:lineRule="auto"/>
+      </w:pPr>
+      <w:r>
+        <w:t xml:space="preserve">Everitt, B., &amp; </w:t>
+      </w:r>
+      <w:proofErr w:type="spellStart"/>
+      <w:r>
+        <w:t>Hothorn</w:t>
+      </w:r>
+      <w:proofErr w:type="spellEnd"/>
+      <w:r>
+        <w:t>, T. (2011). </w:t>
       </w:r>
       <w:r>
         <w:rPr>
@@ -337,8 +573,29 @@
       </w:r>
     </w:p>
     <w:p>
-      <w:r>
-        <w:t>Tabachnick, B. G., &amp; Fidell, L. S. (2019). </w:t>
+      <w:pPr>
+        <w:pStyle w:val="ListParagraph"/>
+        <w:numPr>
+          <w:ilvl w:val="0"/>
+          <w:numId w:val="5"/>
+        </w:numPr>
+        <w:spacing w:line="360" w:lineRule="auto"/>
+      </w:pPr>
+      <w:proofErr w:type="spellStart"/>
+      <w:r>
+        <w:t>Tabachnick</w:t>
+      </w:r>
+      <w:proofErr w:type="spellEnd"/>
+      <w:r>
+        <w:t xml:space="preserve">, B. G., &amp; </w:t>
+      </w:r>
+      <w:proofErr w:type="spellStart"/>
+      <w:r>
+        <w:t>Fidell</w:t>
+      </w:r>
+      <w:proofErr w:type="spellEnd"/>
+      <w:r>
+        <w:t>, L. S. (2019). </w:t>
       </w:r>
       <w:r>
         <w:rPr>
@@ -354,12 +611,17 @@
     <w:p>
       <w:pPr>
         <w:pStyle w:val="Heading2"/>
-      </w:pPr>
-      <w:r>
+        <w:spacing w:line="360" w:lineRule="auto"/>
+      </w:pPr>
+      <w:r>
+        <w:lastRenderedPageBreak/>
         <w:t>Audience</w:t>
       </w:r>
     </w:p>
     <w:p>
+      <w:pPr>
+        <w:spacing w:line="360" w:lineRule="auto"/>
+      </w:pPr>
       <w:r>
         <w:t xml:space="preserve">This book is aimed at advanced undergraduates, graduate students and researchers wishing to learn and apply multivariate techniques. </w:t>
       </w:r>
@@ -367,12 +629,16 @@
     <w:p>
       <w:pPr>
         <w:pStyle w:val="Heading2"/>
+        <w:spacing w:line="360" w:lineRule="auto"/>
       </w:pPr>
       <w:r>
         <w:t>Production</w:t>
       </w:r>
     </w:p>
     <w:p>
+      <w:pPr>
+        <w:spacing w:line="360" w:lineRule="auto"/>
+      </w:pPr>
       <w:r>
         <w:t>At this stage of writing, it is difficult to predict the number of pages, but I expect it to be in the range 300-400</w:t>
       </w:r>
@@ -384,14 +650,36 @@
       </w:r>
     </w:p>
     <w:p>
-      <w:r>
-        <w:t>The book is being written using RStudio, Rmarkdown and Quarto. In writing, I’m using primarily HTML format and would like to</w:t>
-      </w:r>
-      <w:r>
-        <w:t xml:space="preserve"> make pre-publication drafts publicly available for comment and suggestions by colleagues. I expect to be able to have this translated to LaTeX, using the standard CRC krantz.cls, though some assistance with this might be necessary.</w:t>
-      </w:r>
-    </w:p>
-    <w:p>
+      <w:pPr>
+        <w:spacing w:line="360" w:lineRule="auto"/>
+      </w:pPr>
+      <w:r>
+        <w:t xml:space="preserve">The book is being written using RStudio, </w:t>
+      </w:r>
+      <w:proofErr w:type="spellStart"/>
+      <w:r>
+        <w:t>Rmarkdown</w:t>
+      </w:r>
+      <w:proofErr w:type="spellEnd"/>
+      <w:r>
+        <w:t xml:space="preserve"> and Quarto. In writing, I’m using primarily HTML format and would like to</w:t>
+      </w:r>
+      <w:r>
+        <w:t xml:space="preserve"> make pre-publication drafts publicly available for comment and suggestions by colleagues. I expect to be able to have this translated to LaTeX, using the standard CRC </w:t>
+      </w:r>
+      <w:proofErr w:type="spellStart"/>
+      <w:r>
+        <w:t>krantz.cls</w:t>
+      </w:r>
+      <w:proofErr w:type="spellEnd"/>
+      <w:r>
+        <w:t>, though some assistance with this might be necessary.</w:t>
+      </w:r>
+    </w:p>
+    <w:p>
+      <w:pPr>
+        <w:spacing w:line="360" w:lineRule="auto"/>
+      </w:pPr>
       <w:r>
         <w:t>I expect to complete a first draft of the book in the summer of 2024.</w:t>
       </w:r>
@@ -399,16 +687,20 @@
     <w:p>
       <w:pPr>
         <w:pStyle w:val="Heading2"/>
+        <w:spacing w:line="360" w:lineRule="auto"/>
       </w:pPr>
       <w:r>
         <w:t>Reviews</w:t>
       </w:r>
     </w:p>
     <w:p>
+      <w:pPr>
+        <w:spacing w:line="360" w:lineRule="auto"/>
+      </w:pPr>
       <w:r>
         <w:t xml:space="preserve">John Fox, </w:t>
       </w:r>
-      <w:hyperlink r:id="rId7" w:history="1">
+      <w:hyperlink r:id="rId8" w:history="1">
         <w:r>
           <w:rPr>
             <w:rStyle w:val="Hyperlink"/>
@@ -418,10 +710,13 @@
       </w:hyperlink>
     </w:p>
     <w:p>
+      <w:pPr>
+        <w:spacing w:line="360" w:lineRule="auto"/>
+      </w:pPr>
       <w:r>
         <w:t xml:space="preserve">Georges Monette, </w:t>
       </w:r>
-      <w:hyperlink r:id="rId8" w:history="1">
+      <w:hyperlink r:id="rId9" w:history="1">
         <w:r>
           <w:rPr>
             <w:rStyle w:val="Hyperlink"/>
@@ -436,22 +731,44 @@
     <w:p>
       <w:pPr>
         <w:pStyle w:val="Heading2"/>
+        <w:spacing w:line="360" w:lineRule="auto"/>
       </w:pPr>
       <w:r>
         <w:t>Marketing</w:t>
       </w:r>
     </w:p>
     <w:p>
+      <w:pPr>
+        <w:spacing w:line="360" w:lineRule="auto"/>
+      </w:pPr>
       <w:r>
         <w:t>Key features:</w:t>
       </w:r>
     </w:p>
     <w:p>
-      <w:r>
-        <w:t>Key words:</w:t>
-      </w:r>
-    </w:p>
-    <w:p>
+      <w:pPr>
+        <w:spacing w:line="360" w:lineRule="auto"/>
+      </w:pPr>
+      <w:r>
+        <w:t>Keywords</w:t>
+      </w:r>
+      <w:r>
+        <w:t>:</w:t>
+      </w:r>
+      <w:r>
+        <w:t xml:space="preserve"> data visualization; multivariate analysis;</w:t>
+      </w:r>
+      <w:r>
+        <w:t xml:space="preserve"> </w:t>
+      </w:r>
+      <w:r>
+        <w:t>data analysis; statistics; R</w:t>
+      </w:r>
+    </w:p>
+    <w:p>
+      <w:pPr>
+        <w:spacing w:line="360" w:lineRule="auto"/>
+      </w:pPr>
       <w:r>
         <w:t>Markets:</w:t>
       </w:r>
@@ -463,6 +780,7 @@
           <w:ilvl w:val="0"/>
           <w:numId w:val="3"/>
         </w:numPr>
+        <w:spacing w:line="360" w:lineRule="auto"/>
       </w:pPr>
       <w:r>
         <w:t>STA07A-Statistics-Statistical Theory &amp; Methods</w:t>
@@ -475,6 +793,7 @@
           <w:ilvl w:val="0"/>
           <w:numId w:val="3"/>
         </w:numPr>
+        <w:spacing w:line="360" w:lineRule="auto"/>
       </w:pPr>
       <w:r>
         <w:t>STA12A-Statistics-Statistics for the Social and Behavioral Sciences</w:t>
@@ -487,16 +806,32 @@
           <w:ilvl w:val="0"/>
           <w:numId w:val="3"/>
         </w:numPr>
-      </w:pPr>
-      <w:r>
-        <w:lastRenderedPageBreak/>
+        <w:spacing w:line="360" w:lineRule="auto"/>
+      </w:pPr>
+      <w:r>
         <w:t>CMS08-Computer Science &amp; Engineering-Visualization</w:t>
       </w:r>
     </w:p>
-    <w:p/>
-    <w:p/>
-    <w:p/>
-    <w:p/>
+    <w:p>
+      <w:pPr>
+        <w:spacing w:line="360" w:lineRule="auto"/>
+      </w:pPr>
+    </w:p>
+    <w:p>
+      <w:pPr>
+        <w:spacing w:line="360" w:lineRule="auto"/>
+      </w:pPr>
+    </w:p>
+    <w:p>
+      <w:pPr>
+        <w:spacing w:line="360" w:lineRule="auto"/>
+      </w:pPr>
+    </w:p>
+    <w:p>
+      <w:pPr>
+        <w:spacing w:line="360" w:lineRule="auto"/>
+      </w:pPr>
+    </w:p>
     <w:sectPr>
       <w:pgSz w:w="12240" w:h="15840"/>
       <w:pgMar w:top="1440" w:right="1440" w:bottom="1440" w:left="1440" w:header="708" w:footer="708" w:gutter="0"/>
@@ -623,6 +958,119 @@
     </w:lvl>
   </w:abstractNum>
   <w:abstractNum w:abstractNumId="1" w15:restartNumberingAfterBreak="0">
+    <w:nsid w:val="4C134A45"/>
+    <w:multiLevelType w:val="hybridMultilevel"/>
+    <w:tmpl w:val="091CEA9A"/>
+    <w:lvl w:ilvl="0" w:tplc="10090001">
+      <w:start w:val="1"/>
+      <w:numFmt w:val="bullet"/>
+      <w:lvlText w:val=""/>
+      <w:lvlJc w:val="left"/>
+      <w:pPr>
+        <w:ind w:left="1080" w:hanging="360"/>
+      </w:pPr>
+      <w:rPr>
+        <w:rFonts w:ascii="Symbol" w:hAnsi="Symbol" w:hint="default"/>
+      </w:rPr>
+    </w:lvl>
+    <w:lvl w:ilvl="1" w:tplc="10090003" w:tentative="1">
+      <w:start w:val="1"/>
+      <w:numFmt w:val="bullet"/>
+      <w:lvlText w:val="o"/>
+      <w:lvlJc w:val="left"/>
+      <w:pPr>
+        <w:ind w:left="1800" w:hanging="360"/>
+      </w:pPr>
+      <w:rPr>
+        <w:rFonts w:ascii="Courier New" w:hAnsi="Courier New" w:cs="Courier New" w:hint="default"/>
+      </w:rPr>
+    </w:lvl>
+    <w:lvl w:ilvl="2" w:tplc="10090005" w:tentative="1">
+      <w:start w:val="1"/>
+      <w:numFmt w:val="bullet"/>
+      <w:lvlText w:val=""/>
+      <w:lvlJc w:val="left"/>
+      <w:pPr>
+        <w:ind w:left="2520" w:hanging="360"/>
+      </w:pPr>
+      <w:rPr>
+        <w:rFonts w:ascii="Wingdings" w:hAnsi="Wingdings" w:hint="default"/>
+      </w:rPr>
+    </w:lvl>
+    <w:lvl w:ilvl="3" w:tplc="10090001" w:tentative="1">
+      <w:start w:val="1"/>
+      <w:numFmt w:val="bullet"/>
+      <w:lvlText w:val=""/>
+      <w:lvlJc w:val="left"/>
+      <w:pPr>
+        <w:ind w:left="3240" w:hanging="360"/>
+      </w:pPr>
+      <w:rPr>
+        <w:rFonts w:ascii="Symbol" w:hAnsi="Symbol" w:hint="default"/>
+      </w:rPr>
+    </w:lvl>
+    <w:lvl w:ilvl="4" w:tplc="10090003" w:tentative="1">
+      <w:start w:val="1"/>
+      <w:numFmt w:val="bullet"/>
+      <w:lvlText w:val="o"/>
+      <w:lvlJc w:val="left"/>
+      <w:pPr>
+        <w:ind w:left="3960" w:hanging="360"/>
+      </w:pPr>
+      <w:rPr>
+        <w:rFonts w:ascii="Courier New" w:hAnsi="Courier New" w:cs="Courier New" w:hint="default"/>
+      </w:rPr>
+    </w:lvl>
+    <w:lvl w:ilvl="5" w:tplc="10090005" w:tentative="1">
+      <w:start w:val="1"/>
+      <w:numFmt w:val="bullet"/>
+      <w:lvlText w:val=""/>
+      <w:lvlJc w:val="left"/>
+      <w:pPr>
+        <w:ind w:left="4680" w:hanging="360"/>
+      </w:pPr>
+      <w:rPr>
+        <w:rFonts w:ascii="Wingdings" w:hAnsi="Wingdings" w:hint="default"/>
+      </w:rPr>
+    </w:lvl>
+    <w:lvl w:ilvl="6" w:tplc="10090001" w:tentative="1">
+      <w:start w:val="1"/>
+      <w:numFmt w:val="bullet"/>
+      <w:lvlText w:val=""/>
+      <w:lvlJc w:val="left"/>
+      <w:pPr>
+        <w:ind w:left="5400" w:hanging="360"/>
+      </w:pPr>
+      <w:rPr>
+        <w:rFonts w:ascii="Symbol" w:hAnsi="Symbol" w:hint="default"/>
+      </w:rPr>
+    </w:lvl>
+    <w:lvl w:ilvl="7" w:tplc="10090003" w:tentative="1">
+      <w:start w:val="1"/>
+      <w:numFmt w:val="bullet"/>
+      <w:lvlText w:val="o"/>
+      <w:lvlJc w:val="left"/>
+      <w:pPr>
+        <w:ind w:left="6120" w:hanging="360"/>
+      </w:pPr>
+      <w:rPr>
+        <w:rFonts w:ascii="Courier New" w:hAnsi="Courier New" w:cs="Courier New" w:hint="default"/>
+      </w:rPr>
+    </w:lvl>
+    <w:lvl w:ilvl="8" w:tplc="10090005" w:tentative="1">
+      <w:start w:val="1"/>
+      <w:numFmt w:val="bullet"/>
+      <w:lvlText w:val=""/>
+      <w:lvlJc w:val="left"/>
+      <w:pPr>
+        <w:ind w:left="6840" w:hanging="360"/>
+      </w:pPr>
+      <w:rPr>
+        <w:rFonts w:ascii="Wingdings" w:hAnsi="Wingdings" w:hint="default"/>
+      </w:rPr>
+    </w:lvl>
+  </w:abstractNum>
+  <w:abstractNum w:abstractNumId="2" w15:restartNumberingAfterBreak="0">
     <w:nsid w:val="5CE50EC6"/>
     <w:multiLevelType w:val="hybridMultilevel"/>
     <w:tmpl w:val="D3C6E04A"/>
@@ -735,7 +1183,7 @@
       </w:rPr>
     </w:lvl>
   </w:abstractNum>
-  <w:abstractNum w:abstractNumId="2" w15:restartNumberingAfterBreak="0">
+  <w:abstractNum w:abstractNumId="3" w15:restartNumberingAfterBreak="0">
     <w:nsid w:val="62D961AE"/>
     <w:multiLevelType w:val="hybridMultilevel"/>
     <w:tmpl w:val="44F848FA"/>
@@ -848,14 +1296,133 @@
       </w:rPr>
     </w:lvl>
   </w:abstractNum>
+  <w:abstractNum w:abstractNumId="4" w15:restartNumberingAfterBreak="0">
+    <w:nsid w:val="6B0D1840"/>
+    <w:multiLevelType w:val="hybridMultilevel"/>
+    <w:tmpl w:val="6CFED46A"/>
+    <w:lvl w:ilvl="0" w:tplc="04090001">
+      <w:start w:val="1"/>
+      <w:numFmt w:val="bullet"/>
+      <w:lvlText w:val=""/>
+      <w:lvlJc w:val="left"/>
+      <w:pPr>
+        <w:ind w:left="720" w:hanging="360"/>
+      </w:pPr>
+      <w:rPr>
+        <w:rFonts w:ascii="Symbol" w:hAnsi="Symbol" w:hint="default"/>
+      </w:rPr>
+    </w:lvl>
+    <w:lvl w:ilvl="1" w:tplc="04090003" w:tentative="1">
+      <w:start w:val="1"/>
+      <w:numFmt w:val="bullet"/>
+      <w:lvlText w:val="o"/>
+      <w:lvlJc w:val="left"/>
+      <w:pPr>
+        <w:ind w:left="1440" w:hanging="360"/>
+      </w:pPr>
+      <w:rPr>
+        <w:rFonts w:ascii="Courier New" w:hAnsi="Courier New" w:cs="Courier New" w:hint="default"/>
+      </w:rPr>
+    </w:lvl>
+    <w:lvl w:ilvl="2" w:tplc="04090005" w:tentative="1">
+      <w:start w:val="1"/>
+      <w:numFmt w:val="bullet"/>
+      <w:lvlText w:val=""/>
+      <w:lvlJc w:val="left"/>
+      <w:pPr>
+        <w:ind w:left="2160" w:hanging="360"/>
+      </w:pPr>
+      <w:rPr>
+        <w:rFonts w:ascii="Wingdings" w:hAnsi="Wingdings" w:hint="default"/>
+      </w:rPr>
+    </w:lvl>
+    <w:lvl w:ilvl="3" w:tplc="04090001" w:tentative="1">
+      <w:start w:val="1"/>
+      <w:numFmt w:val="bullet"/>
+      <w:lvlText w:val=""/>
+      <w:lvlJc w:val="left"/>
+      <w:pPr>
+        <w:ind w:left="2880" w:hanging="360"/>
+      </w:pPr>
+      <w:rPr>
+        <w:rFonts w:ascii="Symbol" w:hAnsi="Symbol" w:hint="default"/>
+      </w:rPr>
+    </w:lvl>
+    <w:lvl w:ilvl="4" w:tplc="04090003" w:tentative="1">
+      <w:start w:val="1"/>
+      <w:numFmt w:val="bullet"/>
+      <w:lvlText w:val="o"/>
+      <w:lvlJc w:val="left"/>
+      <w:pPr>
+        <w:ind w:left="3600" w:hanging="360"/>
+      </w:pPr>
+      <w:rPr>
+        <w:rFonts w:ascii="Courier New" w:hAnsi="Courier New" w:cs="Courier New" w:hint="default"/>
+      </w:rPr>
+    </w:lvl>
+    <w:lvl w:ilvl="5" w:tplc="04090005" w:tentative="1">
+      <w:start w:val="1"/>
+      <w:numFmt w:val="bullet"/>
+      <w:lvlText w:val=""/>
+      <w:lvlJc w:val="left"/>
+      <w:pPr>
+        <w:ind w:left="4320" w:hanging="360"/>
+      </w:pPr>
+      <w:rPr>
+        <w:rFonts w:ascii="Wingdings" w:hAnsi="Wingdings" w:hint="default"/>
+      </w:rPr>
+    </w:lvl>
+    <w:lvl w:ilvl="6" w:tplc="04090001" w:tentative="1">
+      <w:start w:val="1"/>
+      <w:numFmt w:val="bullet"/>
+      <w:lvlText w:val=""/>
+      <w:lvlJc w:val="left"/>
+      <w:pPr>
+        <w:ind w:left="5040" w:hanging="360"/>
+      </w:pPr>
+      <w:rPr>
+        <w:rFonts w:ascii="Symbol" w:hAnsi="Symbol" w:hint="default"/>
+      </w:rPr>
+    </w:lvl>
+    <w:lvl w:ilvl="7" w:tplc="04090003" w:tentative="1">
+      <w:start w:val="1"/>
+      <w:numFmt w:val="bullet"/>
+      <w:lvlText w:val="o"/>
+      <w:lvlJc w:val="left"/>
+      <w:pPr>
+        <w:ind w:left="5760" w:hanging="360"/>
+      </w:pPr>
+      <w:rPr>
+        <w:rFonts w:ascii="Courier New" w:hAnsi="Courier New" w:cs="Courier New" w:hint="default"/>
+      </w:rPr>
+    </w:lvl>
+    <w:lvl w:ilvl="8" w:tplc="04090005" w:tentative="1">
+      <w:start w:val="1"/>
+      <w:numFmt w:val="bullet"/>
+      <w:lvlText w:val=""/>
+      <w:lvlJc w:val="left"/>
+      <w:pPr>
+        <w:ind w:left="6480" w:hanging="360"/>
+      </w:pPr>
+      <w:rPr>
+        <w:rFonts w:ascii="Wingdings" w:hAnsi="Wingdings" w:hint="default"/>
+      </w:rPr>
+    </w:lvl>
+  </w:abstractNum>
   <w:num w:numId="1" w16cid:durableId="1777092588">
-    <w:abstractNumId w:val="1"/>
+    <w:abstractNumId w:val="2"/>
   </w:num>
   <w:num w:numId="2" w16cid:durableId="547838613">
     <w:abstractNumId w:val="0"/>
   </w:num>
   <w:num w:numId="3" w16cid:durableId="1009530071">
-    <w:abstractNumId w:val="2"/>
+    <w:abstractNumId w:val="3"/>
+  </w:num>
+  <w:num w:numId="4" w16cid:durableId="524711028">
+    <w:abstractNumId w:val="1"/>
+  </w:num>
+  <w:num w:numId="5" w16cid:durableId="1499731738">
+    <w:abstractNumId w:val="4"/>
   </w:num>
 </w:numbering>
 </file>
@@ -1391,6 +1958,16 @@
       <w:shd w:val="clear" w:color="auto" w:fill="E1DFDD"/>
     </w:rPr>
   </w:style>
+  <w:style w:type="paragraph" w:styleId="Revision">
+    <w:name w:val="Revision"/>
+    <w:hidden/>
+    <w:uiPriority w:val="99"/>
+    <w:semiHidden/>
+    <w:rsid w:val="00440BA9"/>
+    <w:pPr>
+      <w:spacing w:after="0" w:line="240" w:lineRule="auto"/>
+    </w:pPr>
+  </w:style>
 </w:styles>
 </file>
 

</xml_diff>

<commit_message>
work on proposal stuff
</commit_message>
<xml_diff>
--- a/TaylorFrancis/BookProposal.docx
+++ b/TaylorFrancis/BookProposal.docx
@@ -122,7 +122,13 @@
         </w:r>
       </w:hyperlink>
       <w:r>
-        <w:t xml:space="preserve"> </w:t>
+        <w:t xml:space="preserve">. At some point </w:t>
+      </w:r>
+      <w:r>
+        <w:t>soon</w:t>
+      </w:r>
+      <w:r>
+        <w:t>, the rendered current version of the book will be made available online.</w:t>
       </w:r>
     </w:p>
     <w:p>
@@ -157,7 +163,13 @@
         <w:t xml:space="preserve"> applied research</w:t>
       </w:r>
       <w:r>
-        <w:t xml:space="preserve"> in the social sciences,</w:t>
+        <w:t xml:space="preserve"> in the social </w:t>
+      </w:r>
+      <w:r>
+        <w:t xml:space="preserve">and behavioral </w:t>
+      </w:r>
+      <w:r>
+        <w:t>sciences,</w:t>
       </w:r>
       <w:r>
         <w:t xml:space="preserve"> it is often the case that the phenomena of interest (</w:t>
@@ -257,7 +269,33 @@
         <w:t>S</w:t>
       </w:r>
       <w:r>
-        <w:t>tatistical multivariate tests are straightforward extensions of standard F- and t-tests,</w:t>
+        <w:t xml:space="preserve">tatistical multivariate tests are straightforward extensions of standard </w:t>
+      </w:r>
+      <w:r>
+        <w:rPr>
+          <w:i/>
+          <w:iCs/>
+        </w:rPr>
+        <w:t>F</w:t>
+      </w:r>
+      <w:r>
+        <w:t xml:space="preserve">- and </w:t>
+      </w:r>
+      <w:r>
+        <w:rPr>
+          <w:i/>
+          <w:iCs/>
+        </w:rPr>
+        <w:t>t</w:t>
+      </w:r>
+      <w:r>
+        <w:t>-</w:t>
+      </w:r>
+      <w:r>
+        <w:t>tests but</w:t>
+      </w:r>
+      <w:r>
+        <w:t xml:space="preserve"> give richer detail about the relationships among response variables.</w:t>
       </w:r>
     </w:p>
     <w:p>
@@ -270,6 +308,7 @@
         <w:spacing w:line="360" w:lineRule="auto"/>
       </w:pPr>
       <w:r>
+        <w:lastRenderedPageBreak/>
         <w:t>U</w:t>
       </w:r>
       <w:r>
@@ -293,7 +332,6 @@
         <w:spacing w:line="360" w:lineRule="auto"/>
       </w:pPr>
       <w:r>
-        <w:lastRenderedPageBreak/>
         <w:t>This book brings together a collection of novel techniques I</w:t>
       </w:r>
       <w:r>
@@ -372,7 +410,10 @@
         <w:t>,</w:t>
       </w:r>
       <w:r>
-        <w:t xml:space="preserve"> and paradoxes.</w:t>
+        <w:t xml:space="preserve"> and paradoxes</w:t>
+      </w:r>
+      <w:r>
+        <w:t xml:space="preserve"> such as Simpson’s paradox, effects of measurement error, and so forth.</w:t>
       </w:r>
     </w:p>
     <w:p>
@@ -385,7 +426,10 @@
         <w:spacing w:line="360" w:lineRule="auto"/>
       </w:pPr>
       <w:r>
-        <w:t>The HE (“hypothesis – error”) plot framework provides a simple way to understand the results of statistical tests and the relations among response outcomes.</w:t>
+        <w:t>The HE (“hypothesis – error”) plot framework provides a simple way to understand the results of statistical tests and the relations among response outcomes</w:t>
+      </w:r>
+      <w:r>
+        <w:t xml:space="preserve"> in the multivariate linear model.</w:t>
       </w:r>
     </w:p>
     <w:p>
@@ -398,11 +442,14 @@
         <w:spacing w:line="360" w:lineRule="auto"/>
       </w:pPr>
       <w:r>
-        <w:t>Reduced-rank methods are widely applicable to visualize a more-than-2D problem in a</w:t>
-      </w:r>
-      <w:r>
-        <w:t xml:space="preserve"> 2D “shadow” that squeezes the most juice out of data or a model for a particular purpose.</w:t>
-      </w:r>
+        <w:t>Dimension reduction techniques such as PCA and discriminant analysis are presented as “multivariate juicers,” able to squeeze the important information in high-dimensional data into informative two-dimensional views.</w:t>
+      </w:r>
+    </w:p>
+    <w:p>
+      <w:pPr>
+        <w:pStyle w:val="ListParagraph"/>
+        <w:spacing w:line="360" w:lineRule="auto"/>
+      </w:pPr>
     </w:p>
     <w:p>
       <w:pPr>
@@ -432,13 +479,11 @@
         <w:t xml:space="preserve"> to illustrate</w:t>
       </w:r>
       <w:r>
-        <w:t xml:space="preserve"> the main ideas behind statistical and graphical </w:t>
-      </w:r>
-      <w:proofErr w:type="gramStart"/>
-      <w:r>
-        <w:t>methods</w:t>
-      </w:r>
-      <w:proofErr w:type="gramEnd"/>
+        <w:t xml:space="preserve"> the main ideas behind statistical and graphical methods</w:t>
+      </w:r>
+      <w:r>
+        <w:t>.</w:t>
+      </w:r>
     </w:p>
     <w:p>
       <w:pPr>
@@ -466,6 +511,19 @@
     </w:p>
     <w:p>
       <w:pPr>
+        <w:pStyle w:val="ListParagraph"/>
+        <w:numPr>
+          <w:ilvl w:val="0"/>
+          <w:numId w:val="4"/>
+        </w:numPr>
+        <w:spacing w:line="360" w:lineRule="auto"/>
+      </w:pPr>
+      <w:r>
+        <w:t>All examples are “live,” in the sense that they are directly produced by the R code in the book.  The online version will allow these to be either shown directly in the text or toggled on/off by the reader.</w:t>
+      </w:r>
+    </w:p>
+    <w:p>
+      <w:pPr>
         <w:pStyle w:val="Heading2"/>
         <w:spacing w:line="360" w:lineRule="auto"/>
       </w:pPr>
@@ -515,6 +573,7 @@
         <w:spacing w:line="360" w:lineRule="auto"/>
       </w:pPr>
       <w:r>
+        <w:lastRenderedPageBreak/>
         <w:t>A few texts on multivariate methods are:</w:t>
       </w:r>
     </w:p>
@@ -581,21 +640,8 @@
         </w:numPr>
         <w:spacing w:line="360" w:lineRule="auto"/>
       </w:pPr>
-      <w:proofErr w:type="spellStart"/>
-      <w:r>
-        <w:t>Tabachnick</w:t>
-      </w:r>
-      <w:proofErr w:type="spellEnd"/>
-      <w:r>
-        <w:t xml:space="preserve">, B. G., &amp; </w:t>
-      </w:r>
-      <w:proofErr w:type="spellStart"/>
-      <w:r>
-        <w:t>Fidell</w:t>
-      </w:r>
-      <w:proofErr w:type="spellEnd"/>
-      <w:r>
-        <w:t>, L. S. (2019). </w:t>
+      <w:r>
+        <w:t>Tabachnick, B. G., &amp; Fidell, L. S. (2019). </w:t>
       </w:r>
       <w:r>
         <w:rPr>
@@ -614,7 +660,6 @@
         <w:spacing w:line="360" w:lineRule="auto"/>
       </w:pPr>
       <w:r>
-        <w:lastRenderedPageBreak/>
         <w:t>Audience</w:t>
       </w:r>
     </w:p>
@@ -695,7 +740,7 @@
     </w:p>
     <w:p>
       <w:pPr>
-        <w:spacing w:line="360" w:lineRule="auto"/>
+        <w:spacing w:after="0" w:line="240" w:lineRule="auto"/>
       </w:pPr>
       <w:r>
         <w:t xml:space="preserve">John Fox, </w:t>
@@ -711,7 +756,7 @@
     </w:p>
     <w:p>
       <w:pPr>
-        <w:spacing w:line="360" w:lineRule="auto"/>
+        <w:spacing w:after="0" w:line="240" w:lineRule="auto"/>
       </w:pPr>
       <w:r>
         <w:t xml:space="preserve">Georges Monette, </w:t>
@@ -730,6 +775,62 @@
     </w:p>
     <w:p>
       <w:pPr>
+        <w:spacing w:after="0" w:line="240" w:lineRule="auto"/>
+      </w:pPr>
+      <w:r>
+        <w:t>Dianne Cook</w:t>
+      </w:r>
+      <w:r>
+        <w:t>,</w:t>
+      </w:r>
+      <w:r>
+        <w:t xml:space="preserve"> </w:t>
+      </w:r>
+      <w:hyperlink r:id="rId10" w:history="1">
+        <w:r>
+          <w:rPr>
+            <w:rStyle w:val="Hyperlink"/>
+          </w:rPr>
+          <w:t>dicook@monash.edu</w:t>
+        </w:r>
+      </w:hyperlink>
+      <w:r>
+        <w:t xml:space="preserve"> </w:t>
+      </w:r>
+    </w:p>
+    <w:p>
+      <w:pPr>
+        <w:spacing w:after="0" w:line="240" w:lineRule="auto"/>
+      </w:pPr>
+      <w:r>
+        <w:t>Wayne Oldford</w:t>
+      </w:r>
+      <w:r>
+        <w:t>,</w:t>
+      </w:r>
+      <w:r>
+        <w:t xml:space="preserve"> </w:t>
+      </w:r>
+      <w:hyperlink r:id="rId11" w:history="1">
+        <w:r>
+          <w:rPr>
+            <w:rStyle w:val="Hyperlink"/>
+          </w:rPr>
+          <w:t>rwoldford@uwaterloo.ca</w:t>
+        </w:r>
+      </w:hyperlink>
+      <w:r>
+        <w:t xml:space="preserve"> </w:t>
+      </w:r>
+    </w:p>
+    <w:p>
+      <w:pPr>
+        <w:pStyle w:val="Heading2"/>
+        <w:spacing w:line="360" w:lineRule="auto"/>
+      </w:pPr>
+    </w:p>
+    <w:p>
+      <w:pPr>
         <w:pStyle w:val="Heading2"/>
         <w:spacing w:line="360" w:lineRule="auto"/>
       </w:pPr>
@@ -796,6 +897,7 @@
         <w:spacing w:line="360" w:lineRule="auto"/>
       </w:pPr>
       <w:r>
+        <w:lastRenderedPageBreak/>
         <w:t>STA12A-Statistics-Statistics for the Social and Behavioral Sciences</w:t>
       </w:r>
     </w:p>

</xml_diff>

<commit_message>
add page numbers to proposal
</commit_message>
<xml_diff>
--- a/TaylorFrancis/BookProposal.docx
+++ b/TaylorFrancis/BookProposal.docx
@@ -65,7 +65,7 @@
       <w:r>
         <w:t xml:space="preserve">Michael Friendly, York University, </w:t>
       </w:r>
-      <w:hyperlink r:id="rId5" w:history="1">
+      <w:hyperlink r:id="rId7" w:history="1">
         <w:r>
           <w:rPr>
             <w:rStyle w:val="Hyperlink"/>
@@ -82,7 +82,7 @@
       <w:r>
         <w:t xml:space="preserve"> Udi Alter, York University, </w:t>
       </w:r>
-      <w:hyperlink r:id="rId6" w:history="1">
+      <w:hyperlink r:id="rId8" w:history="1">
         <w:r>
           <w:rPr>
             <w:rStyle w:val="Hyperlink"/>
@@ -113,7 +113,7 @@
       <w:r>
         <w:t xml:space="preserve"> Reviewers who wish to see the current state can visit the GitHub repository, </w:t>
       </w:r>
-      <w:hyperlink r:id="rId7" w:history="1">
+      <w:hyperlink r:id="rId9" w:history="1">
         <w:r>
           <w:rPr>
             <w:rStyle w:val="Hyperlink"/>
@@ -581,21 +581,8 @@
         </w:numPr>
         <w:spacing w:line="360" w:lineRule="auto"/>
       </w:pPr>
-      <w:proofErr w:type="spellStart"/>
-      <w:r>
-        <w:t>Tabachnick</w:t>
-      </w:r>
-      <w:proofErr w:type="spellEnd"/>
-      <w:r>
-        <w:t xml:space="preserve">, B. G., &amp; </w:t>
-      </w:r>
-      <w:proofErr w:type="spellStart"/>
-      <w:r>
-        <w:t>Fidell</w:t>
-      </w:r>
-      <w:proofErr w:type="spellEnd"/>
-      <w:r>
-        <w:t>, L. S. (2019). </w:t>
+      <w:r>
+        <w:t>Tabachnick, B. G., &amp; Fidell, L. S. (2019). </w:t>
       </w:r>
       <w:r>
         <w:rPr>
@@ -700,7 +687,7 @@
       <w:r>
         <w:t xml:space="preserve">John Fox, </w:t>
       </w:r>
-      <w:hyperlink r:id="rId8" w:history="1">
+      <w:hyperlink r:id="rId10" w:history="1">
         <w:r>
           <w:rPr>
             <w:rStyle w:val="Hyperlink"/>
@@ -716,7 +703,7 @@
       <w:r>
         <w:t xml:space="preserve">Georges Monette, </w:t>
       </w:r>
-      <w:hyperlink r:id="rId9" w:history="1">
+      <w:hyperlink r:id="rId11" w:history="1">
         <w:r>
           <w:rPr>
             <w:rStyle w:val="Hyperlink"/>
@@ -833,6 +820,12 @@
       </w:pPr>
     </w:p>
     <w:sectPr>
+      <w:headerReference w:type="even" r:id="rId12"/>
+      <w:headerReference w:type="default" r:id="rId13"/>
+      <w:footerReference w:type="even" r:id="rId14"/>
+      <w:footerReference w:type="default" r:id="rId15"/>
+      <w:headerReference w:type="first" r:id="rId16"/>
+      <w:footerReference w:type="first" r:id="rId17"/>
       <w:pgSz w:w="12240" w:h="15840"/>
       <w:pgMar w:top="1440" w:right="1440" w:bottom="1440" w:left="1440" w:header="708" w:footer="708" w:gutter="0"/>
       <w:cols w:space="708"/>
@@ -840,6 +833,168 @@
     </w:sectPr>
   </w:body>
 </w:document>
+</file>
+
+<file path=word/endnotes.xml><?xml version="1.0" encoding="utf-8"?>
+<w:endnotes xmlns:wpc="http://schemas.microsoft.com/office/word/2010/wordprocessingCanvas" xmlns:cx="http://schemas.microsoft.com/office/drawing/2014/chartex" xmlns:cx1="http://schemas.microsoft.com/office/drawing/2015/9/8/chartex" xmlns:cx2="http://schemas.microsoft.com/office/drawing/2015/10/21/chartex" xmlns:cx3="http://schemas.microsoft.com/office/drawing/2016/5/9/chartex" xmlns:cx4="http://schemas.microsoft.com/office/drawing/2016/5/10/chartex" xmlns:cx5="http://schemas.microsoft.com/office/drawing/2016/5/11/chartex" xmlns:cx6="http://schemas.microsoft.com/office/drawing/2016/5/12/chartex" xmlns:cx7="http://schemas.microsoft.com/office/drawing/2016/5/13/chartex" xmlns:cx8="http://schemas.microsoft.com/office/drawing/2016/5/14/chartex" xmlns:mc="http://schemas.openxmlformats.org/markup-compatibility/2006" xmlns:aink="http://schemas.microsoft.com/office/drawing/2016/ink" xmlns:am3d="http://schemas.microsoft.com/office/drawing/2017/model3d" xmlns:o="urn:schemas-microsoft-com:office:office" xmlns:oel="http://schemas.microsoft.com/office/2019/extlst" xmlns:r="http://schemas.openxmlformats.org/officeDocument/2006/relationships" xmlns:m="http://schemas.openxmlformats.org/officeDocument/2006/math" xmlns:v="urn:schemas-microsoft-com:vml" xmlns:wp14="http://schemas.microsoft.com/office/word/2010/wordprocessingDrawing" xmlns:wp="http://schemas.openxmlformats.org/drawingml/2006/wordprocessingDrawing" xmlns:w10="urn:schemas-microsoft-com:office:word" xmlns:w="http://schemas.openxmlformats.org/wordprocessingml/2006/main" xmlns:w14="http://schemas.microsoft.com/office/word/2010/wordml" xmlns:w15="http://schemas.microsoft.com/office/word/2012/wordml" xmlns:w16cex="http://schemas.microsoft.com/office/word/2018/wordml/cex" xmlns:w16cid="http://schemas.microsoft.com/office/word/2016/wordml/cid" xmlns:w16="http://schemas.microsoft.com/office/word/2018/wordml" xmlns:w16sdtdh="http://schemas.microsoft.com/office/word/2020/wordml/sdtdatahash" xmlns:w16se="http://schemas.microsoft.com/office/word/2015/wordml/symex" xmlns:wpg="http://schemas.microsoft.com/office/word/2010/wordprocessingGroup" xmlns:wpi="http://schemas.microsoft.com/office/word/2010/wordprocessingInk" xmlns:wne="http://schemas.microsoft.com/office/word/2006/wordml" xmlns:wps="http://schemas.microsoft.com/office/word/2010/wordprocessingShape" mc:Ignorable="w14 w15 w16se w16cid w16 w16cex w16sdtdh wp14">
+  <w:endnote w:type="separator" w:id="-1">
+    <w:p>
+      <w:pPr>
+        <w:spacing w:after="0" w:line="240" w:lineRule="auto"/>
+      </w:pPr>
+      <w:r>
+        <w:separator/>
+      </w:r>
+    </w:p>
+  </w:endnote>
+  <w:endnote w:type="continuationSeparator" w:id="0">
+    <w:p>
+      <w:pPr>
+        <w:spacing w:after="0" w:line="240" w:lineRule="auto"/>
+      </w:pPr>
+      <w:r>
+        <w:continuationSeparator/>
+      </w:r>
+    </w:p>
+  </w:endnote>
+</w:endnotes>
+</file>
+
+<file path=word/footer1.xml><?xml version="1.0" encoding="utf-8"?>
+<w:ftr xmlns:wpc="http://schemas.microsoft.com/office/word/2010/wordprocessingCanvas" xmlns:cx="http://schemas.microsoft.com/office/drawing/2014/chartex" xmlns:cx1="http://schemas.microsoft.com/office/drawing/2015/9/8/chartex" xmlns:cx2="http://schemas.microsoft.com/office/drawing/2015/10/21/chartex" xmlns:cx3="http://schemas.microsoft.com/office/drawing/2016/5/9/chartex" xmlns:cx4="http://schemas.microsoft.com/office/drawing/2016/5/10/chartex" xmlns:cx5="http://schemas.microsoft.com/office/drawing/2016/5/11/chartex" xmlns:cx6="http://schemas.microsoft.com/office/drawing/2016/5/12/chartex" xmlns:cx7="http://schemas.microsoft.com/office/drawing/2016/5/13/chartex" xmlns:cx8="http://schemas.microsoft.com/office/drawing/2016/5/14/chartex" xmlns:mc="http://schemas.openxmlformats.org/markup-compatibility/2006" xmlns:aink="http://schemas.microsoft.com/office/drawing/2016/ink" xmlns:am3d="http://schemas.microsoft.com/office/drawing/2017/model3d" xmlns:o="urn:schemas-microsoft-com:office:office" xmlns:oel="http://schemas.microsoft.com/office/2019/extlst" xmlns:r="http://schemas.openxmlformats.org/officeDocument/2006/relationships" xmlns:m="http://schemas.openxmlformats.org/officeDocument/2006/math" xmlns:v="urn:schemas-microsoft-com:vml" xmlns:wp14="http://schemas.microsoft.com/office/word/2010/wordprocessingDrawing" xmlns:wp="http://schemas.openxmlformats.org/drawingml/2006/wordprocessingDrawing" xmlns:w10="urn:schemas-microsoft-com:office:word" xmlns:w="http://schemas.openxmlformats.org/wordprocessingml/2006/main" xmlns:w14="http://schemas.microsoft.com/office/word/2010/wordml" xmlns:w15="http://schemas.microsoft.com/office/word/2012/wordml" xmlns:w16cex="http://schemas.microsoft.com/office/word/2018/wordml/cex" xmlns:w16cid="http://schemas.microsoft.com/office/word/2016/wordml/cid" xmlns:w16="http://schemas.microsoft.com/office/word/2018/wordml" xmlns:w16sdtdh="http://schemas.microsoft.com/office/word/2020/wordml/sdtdatahash" xmlns:w16se="http://schemas.microsoft.com/office/word/2015/wordml/symex" xmlns:wpg="http://schemas.microsoft.com/office/word/2010/wordprocessingGroup" xmlns:wpi="http://schemas.microsoft.com/office/word/2010/wordprocessingInk" xmlns:wne="http://schemas.microsoft.com/office/word/2006/wordml" xmlns:wps="http://schemas.microsoft.com/office/word/2010/wordprocessingShape" mc:Ignorable="w14 w15 w16se w16cid w16 w16cex w16sdtdh wp14">
+  <w:p>
+    <w:pPr>
+      <w:pStyle w:val="Footer"/>
+    </w:pPr>
+  </w:p>
+</w:ftr>
+</file>
+
+<file path=word/footer2.xml><?xml version="1.0" encoding="utf-8"?>
+<w:ftr xmlns:wpc="http://schemas.microsoft.com/office/word/2010/wordprocessingCanvas" xmlns:cx="http://schemas.microsoft.com/office/drawing/2014/chartex" xmlns:cx1="http://schemas.microsoft.com/office/drawing/2015/9/8/chartex" xmlns:cx2="http://schemas.microsoft.com/office/drawing/2015/10/21/chartex" xmlns:cx3="http://schemas.microsoft.com/office/drawing/2016/5/9/chartex" xmlns:cx4="http://schemas.microsoft.com/office/drawing/2016/5/10/chartex" xmlns:cx5="http://schemas.microsoft.com/office/drawing/2016/5/11/chartex" xmlns:cx6="http://schemas.microsoft.com/office/drawing/2016/5/12/chartex" xmlns:cx7="http://schemas.microsoft.com/office/drawing/2016/5/13/chartex" xmlns:cx8="http://schemas.microsoft.com/office/drawing/2016/5/14/chartex" xmlns:mc="http://schemas.openxmlformats.org/markup-compatibility/2006" xmlns:aink="http://schemas.microsoft.com/office/drawing/2016/ink" xmlns:am3d="http://schemas.microsoft.com/office/drawing/2017/model3d" xmlns:o="urn:schemas-microsoft-com:office:office" xmlns:oel="http://schemas.microsoft.com/office/2019/extlst" xmlns:r="http://schemas.openxmlformats.org/officeDocument/2006/relationships" xmlns:m="http://schemas.openxmlformats.org/officeDocument/2006/math" xmlns:v="urn:schemas-microsoft-com:vml" xmlns:wp14="http://schemas.microsoft.com/office/word/2010/wordprocessingDrawing" xmlns:wp="http://schemas.openxmlformats.org/drawingml/2006/wordprocessingDrawing" xmlns:w10="urn:schemas-microsoft-com:office:word" xmlns:w="http://schemas.openxmlformats.org/wordprocessingml/2006/main" xmlns:w14="http://schemas.microsoft.com/office/word/2010/wordml" xmlns:w15="http://schemas.microsoft.com/office/word/2012/wordml" xmlns:w16cex="http://schemas.microsoft.com/office/word/2018/wordml/cex" xmlns:w16cid="http://schemas.microsoft.com/office/word/2016/wordml/cid" xmlns:w16="http://schemas.microsoft.com/office/word/2018/wordml" xmlns:w16sdtdh="http://schemas.microsoft.com/office/word/2020/wordml/sdtdatahash" xmlns:w16se="http://schemas.microsoft.com/office/word/2015/wordml/symex" xmlns:wpg="http://schemas.microsoft.com/office/word/2010/wordprocessingGroup" xmlns:wpi="http://schemas.microsoft.com/office/word/2010/wordprocessingInk" xmlns:wne="http://schemas.microsoft.com/office/word/2006/wordml" xmlns:wps="http://schemas.microsoft.com/office/word/2010/wordprocessingShape" mc:Ignorable="w14 w15 w16se w16cid w16 w16cex w16sdtdh wp14">
+  <w:p>
+    <w:pPr>
+      <w:pStyle w:val="Footer"/>
+      <w:tabs>
+        <w:tab w:val="clear" w:pos="4680"/>
+        <w:tab w:val="clear" w:pos="9360"/>
+      </w:tabs>
+      <w:jc w:val="center"/>
+      <w:rPr>
+        <w:caps/>
+        <w:noProof/>
+        <w:color w:val="4472C4" w:themeColor="accent1"/>
+      </w:rPr>
+    </w:pPr>
+    <w:r>
+      <w:rPr>
+        <w:caps/>
+        <w:color w:val="4472C4" w:themeColor="accent1"/>
+      </w:rPr>
+      <w:fldChar w:fldCharType="begin"/>
+    </w:r>
+    <w:r>
+      <w:rPr>
+        <w:caps/>
+        <w:color w:val="4472C4" w:themeColor="accent1"/>
+      </w:rPr>
+      <w:instrText xml:space="preserve"> PAGE   \* MERGEFORMAT </w:instrText>
+    </w:r>
+    <w:r>
+      <w:rPr>
+        <w:caps/>
+        <w:color w:val="4472C4" w:themeColor="accent1"/>
+      </w:rPr>
+      <w:fldChar w:fldCharType="separate"/>
+    </w:r>
+    <w:r>
+      <w:rPr>
+        <w:caps/>
+        <w:noProof/>
+        <w:color w:val="4472C4" w:themeColor="accent1"/>
+      </w:rPr>
+      <w:t>2</w:t>
+    </w:r>
+    <w:r>
+      <w:rPr>
+        <w:caps/>
+        <w:noProof/>
+        <w:color w:val="4472C4" w:themeColor="accent1"/>
+      </w:rPr>
+      <w:fldChar w:fldCharType="end"/>
+    </w:r>
+  </w:p>
+  <w:p>
+    <w:pPr>
+      <w:pStyle w:val="Footer"/>
+    </w:pPr>
+  </w:p>
+</w:ftr>
+</file>
+
+<file path=word/footer3.xml><?xml version="1.0" encoding="utf-8"?>
+<w:ftr xmlns:wpc="http://schemas.microsoft.com/office/word/2010/wordprocessingCanvas" xmlns:cx="http://schemas.microsoft.com/office/drawing/2014/chartex" xmlns:cx1="http://schemas.microsoft.com/office/drawing/2015/9/8/chartex" xmlns:cx2="http://schemas.microsoft.com/office/drawing/2015/10/21/chartex" xmlns:cx3="http://schemas.microsoft.com/office/drawing/2016/5/9/chartex" xmlns:cx4="http://schemas.microsoft.com/office/drawing/2016/5/10/chartex" xmlns:cx5="http://schemas.microsoft.com/office/drawing/2016/5/11/chartex" xmlns:cx6="http://schemas.microsoft.com/office/drawing/2016/5/12/chartex" xmlns:cx7="http://schemas.microsoft.com/office/drawing/2016/5/13/chartex" xmlns:cx8="http://schemas.microsoft.com/office/drawing/2016/5/14/chartex" xmlns:mc="http://schemas.openxmlformats.org/markup-compatibility/2006" xmlns:aink="http://schemas.microsoft.com/office/drawing/2016/ink" xmlns:am3d="http://schemas.microsoft.com/office/drawing/2017/model3d" xmlns:o="urn:schemas-microsoft-com:office:office" xmlns:oel="http://schemas.microsoft.com/office/2019/extlst" xmlns:r="http://schemas.openxmlformats.org/officeDocument/2006/relationships" xmlns:m="http://schemas.openxmlformats.org/officeDocument/2006/math" xmlns:v="urn:schemas-microsoft-com:vml" xmlns:wp14="http://schemas.microsoft.com/office/word/2010/wordprocessingDrawing" xmlns:wp="http://schemas.openxmlformats.org/drawingml/2006/wordprocessingDrawing" xmlns:w10="urn:schemas-microsoft-com:office:word" xmlns:w="http://schemas.openxmlformats.org/wordprocessingml/2006/main" xmlns:w14="http://schemas.microsoft.com/office/word/2010/wordml" xmlns:w15="http://schemas.microsoft.com/office/word/2012/wordml" xmlns:w16cex="http://schemas.microsoft.com/office/word/2018/wordml/cex" xmlns:w16cid="http://schemas.microsoft.com/office/word/2016/wordml/cid" xmlns:w16="http://schemas.microsoft.com/office/word/2018/wordml" xmlns:w16sdtdh="http://schemas.microsoft.com/office/word/2020/wordml/sdtdatahash" xmlns:w16se="http://schemas.microsoft.com/office/word/2015/wordml/symex" xmlns:wpg="http://schemas.microsoft.com/office/word/2010/wordprocessingGroup" xmlns:wpi="http://schemas.microsoft.com/office/word/2010/wordprocessingInk" xmlns:wne="http://schemas.microsoft.com/office/word/2006/wordml" xmlns:wps="http://schemas.microsoft.com/office/word/2010/wordprocessingShape" mc:Ignorable="w14 w15 w16se w16cid w16 w16cex w16sdtdh wp14">
+  <w:p>
+    <w:pPr>
+      <w:pStyle w:val="Footer"/>
+    </w:pPr>
+  </w:p>
+</w:ftr>
+</file>
+
+<file path=word/footnotes.xml><?xml version="1.0" encoding="utf-8"?>
+<w:footnotes xmlns:wpc="http://schemas.microsoft.com/office/word/2010/wordprocessingCanvas" xmlns:cx="http://schemas.microsoft.com/office/drawing/2014/chartex" xmlns:cx1="http://schemas.microsoft.com/office/drawing/2015/9/8/chartex" xmlns:cx2="http://schemas.microsoft.com/office/drawing/2015/10/21/chartex" xmlns:cx3="http://schemas.microsoft.com/office/drawing/2016/5/9/chartex" xmlns:cx4="http://schemas.microsoft.com/office/drawing/2016/5/10/chartex" xmlns:cx5="http://schemas.microsoft.com/office/drawing/2016/5/11/chartex" xmlns:cx6="http://schemas.microsoft.com/office/drawing/2016/5/12/chartex" xmlns:cx7="http://schemas.microsoft.com/office/drawing/2016/5/13/chartex" xmlns:cx8="http://schemas.microsoft.com/office/drawing/2016/5/14/chartex" xmlns:mc="http://schemas.openxmlformats.org/markup-compatibility/2006" xmlns:aink="http://schemas.microsoft.com/office/drawing/2016/ink" xmlns:am3d="http://schemas.microsoft.com/office/drawing/2017/model3d" xmlns:o="urn:schemas-microsoft-com:office:office" xmlns:oel="http://schemas.microsoft.com/office/2019/extlst" xmlns:r="http://schemas.openxmlformats.org/officeDocument/2006/relationships" xmlns:m="http://schemas.openxmlformats.org/officeDocument/2006/math" xmlns:v="urn:schemas-microsoft-com:vml" xmlns:wp14="http://schemas.microsoft.com/office/word/2010/wordprocessingDrawing" xmlns:wp="http://schemas.openxmlformats.org/drawingml/2006/wordprocessingDrawing" xmlns:w10="urn:schemas-microsoft-com:office:word" xmlns:w="http://schemas.openxmlformats.org/wordprocessingml/2006/main" xmlns:w14="http://schemas.microsoft.com/office/word/2010/wordml" xmlns:w15="http://schemas.microsoft.com/office/word/2012/wordml" xmlns:w16cex="http://schemas.microsoft.com/office/word/2018/wordml/cex" xmlns:w16cid="http://schemas.microsoft.com/office/word/2016/wordml/cid" xmlns:w16="http://schemas.microsoft.com/office/word/2018/wordml" xmlns:w16sdtdh="http://schemas.microsoft.com/office/word/2020/wordml/sdtdatahash" xmlns:w16se="http://schemas.microsoft.com/office/word/2015/wordml/symex" xmlns:wpg="http://schemas.microsoft.com/office/word/2010/wordprocessingGroup" xmlns:wpi="http://schemas.microsoft.com/office/word/2010/wordprocessingInk" xmlns:wne="http://schemas.microsoft.com/office/word/2006/wordml" xmlns:wps="http://schemas.microsoft.com/office/word/2010/wordprocessingShape" mc:Ignorable="w14 w15 w16se w16cid w16 w16cex w16sdtdh wp14">
+  <w:footnote w:type="separator" w:id="-1">
+    <w:p>
+      <w:pPr>
+        <w:spacing w:after="0" w:line="240" w:lineRule="auto"/>
+      </w:pPr>
+      <w:r>
+        <w:separator/>
+      </w:r>
+    </w:p>
+  </w:footnote>
+  <w:footnote w:type="continuationSeparator" w:id="0">
+    <w:p>
+      <w:pPr>
+        <w:spacing w:after="0" w:line="240" w:lineRule="auto"/>
+      </w:pPr>
+      <w:r>
+        <w:continuationSeparator/>
+      </w:r>
+    </w:p>
+  </w:footnote>
+</w:footnotes>
+</file>
+
+<file path=word/header1.xml><?xml version="1.0" encoding="utf-8"?>
+<w:hdr xmlns:wpc="http://schemas.microsoft.com/office/word/2010/wordprocessingCanvas" xmlns:cx="http://schemas.microsoft.com/office/drawing/2014/chartex" xmlns:cx1="http://schemas.microsoft.com/office/drawing/2015/9/8/chartex" xmlns:cx2="http://schemas.microsoft.com/office/drawing/2015/10/21/chartex" xmlns:cx3="http://schemas.microsoft.com/office/drawing/2016/5/9/chartex" xmlns:cx4="http://schemas.microsoft.com/office/drawing/2016/5/10/chartex" xmlns:cx5="http://schemas.microsoft.com/office/drawing/2016/5/11/chartex" xmlns:cx6="http://schemas.microsoft.com/office/drawing/2016/5/12/chartex" xmlns:cx7="http://schemas.microsoft.com/office/drawing/2016/5/13/chartex" xmlns:cx8="http://schemas.microsoft.com/office/drawing/2016/5/14/chartex" xmlns:mc="http://schemas.openxmlformats.org/markup-compatibility/2006" xmlns:aink="http://schemas.microsoft.com/office/drawing/2016/ink" xmlns:am3d="http://schemas.microsoft.com/office/drawing/2017/model3d" xmlns:o="urn:schemas-microsoft-com:office:office" xmlns:oel="http://schemas.microsoft.com/office/2019/extlst" xmlns:r="http://schemas.openxmlformats.org/officeDocument/2006/relationships" xmlns:m="http://schemas.openxmlformats.org/officeDocument/2006/math" xmlns:v="urn:schemas-microsoft-com:vml" xmlns:wp14="http://schemas.microsoft.com/office/word/2010/wordprocessingDrawing" xmlns:wp="http://schemas.openxmlformats.org/drawingml/2006/wordprocessingDrawing" xmlns:w10="urn:schemas-microsoft-com:office:word" xmlns:w="http://schemas.openxmlformats.org/wordprocessingml/2006/main" xmlns:w14="http://schemas.microsoft.com/office/word/2010/wordml" xmlns:w15="http://schemas.microsoft.com/office/word/2012/wordml" xmlns:w16cex="http://schemas.microsoft.com/office/word/2018/wordml/cex" xmlns:w16cid="http://schemas.microsoft.com/office/word/2016/wordml/cid" xmlns:w16="http://schemas.microsoft.com/office/word/2018/wordml" xmlns:w16sdtdh="http://schemas.microsoft.com/office/word/2020/wordml/sdtdatahash" xmlns:w16se="http://schemas.microsoft.com/office/word/2015/wordml/symex" xmlns:wpg="http://schemas.microsoft.com/office/word/2010/wordprocessingGroup" xmlns:wpi="http://schemas.microsoft.com/office/word/2010/wordprocessingInk" xmlns:wne="http://schemas.microsoft.com/office/word/2006/wordml" xmlns:wps="http://schemas.microsoft.com/office/word/2010/wordprocessingShape" mc:Ignorable="w14 w15 w16se w16cid w16 w16cex w16sdtdh wp14">
+  <w:p>
+    <w:pPr>
+      <w:pStyle w:val="Header"/>
+    </w:pPr>
+  </w:p>
+</w:hdr>
+</file>
+
+<file path=word/header2.xml><?xml version="1.0" encoding="utf-8"?>
+<w:hdr xmlns:wpc="http://schemas.microsoft.com/office/word/2010/wordprocessingCanvas" xmlns:cx="http://schemas.microsoft.com/office/drawing/2014/chartex" xmlns:cx1="http://schemas.microsoft.com/office/drawing/2015/9/8/chartex" xmlns:cx2="http://schemas.microsoft.com/office/drawing/2015/10/21/chartex" xmlns:cx3="http://schemas.microsoft.com/office/drawing/2016/5/9/chartex" xmlns:cx4="http://schemas.microsoft.com/office/drawing/2016/5/10/chartex" xmlns:cx5="http://schemas.microsoft.com/office/drawing/2016/5/11/chartex" xmlns:cx6="http://schemas.microsoft.com/office/drawing/2016/5/12/chartex" xmlns:cx7="http://schemas.microsoft.com/office/drawing/2016/5/13/chartex" xmlns:cx8="http://schemas.microsoft.com/office/drawing/2016/5/14/chartex" xmlns:mc="http://schemas.openxmlformats.org/markup-compatibility/2006" xmlns:aink="http://schemas.microsoft.com/office/drawing/2016/ink" xmlns:am3d="http://schemas.microsoft.com/office/drawing/2017/model3d" xmlns:o="urn:schemas-microsoft-com:office:office" xmlns:oel="http://schemas.microsoft.com/office/2019/extlst" xmlns:r="http://schemas.openxmlformats.org/officeDocument/2006/relationships" xmlns:m="http://schemas.openxmlformats.org/officeDocument/2006/math" xmlns:v="urn:schemas-microsoft-com:vml" xmlns:wp14="http://schemas.microsoft.com/office/word/2010/wordprocessingDrawing" xmlns:wp="http://schemas.openxmlformats.org/drawingml/2006/wordprocessingDrawing" xmlns:w10="urn:schemas-microsoft-com:office:word" xmlns:w="http://schemas.openxmlformats.org/wordprocessingml/2006/main" xmlns:w14="http://schemas.microsoft.com/office/word/2010/wordml" xmlns:w15="http://schemas.microsoft.com/office/word/2012/wordml" xmlns:w16cex="http://schemas.microsoft.com/office/word/2018/wordml/cex" xmlns:w16cid="http://schemas.microsoft.com/office/word/2016/wordml/cid" xmlns:w16="http://schemas.microsoft.com/office/word/2018/wordml" xmlns:w16sdtdh="http://schemas.microsoft.com/office/word/2020/wordml/sdtdatahash" xmlns:w16se="http://schemas.microsoft.com/office/word/2015/wordml/symex" xmlns:wpg="http://schemas.microsoft.com/office/word/2010/wordprocessingGroup" xmlns:wpi="http://schemas.microsoft.com/office/word/2010/wordprocessingInk" xmlns:wne="http://schemas.microsoft.com/office/word/2006/wordml" xmlns:wps="http://schemas.microsoft.com/office/word/2010/wordprocessingShape" mc:Ignorable="w14 w15 w16se w16cid w16 w16cex w16sdtdh wp14">
+  <w:p>
+    <w:pPr>
+      <w:pStyle w:val="Header"/>
+    </w:pPr>
+  </w:p>
+</w:hdr>
+</file>
+
+<file path=word/header3.xml><?xml version="1.0" encoding="utf-8"?>
+<w:hdr xmlns:wpc="http://schemas.microsoft.com/office/word/2010/wordprocessingCanvas" xmlns:cx="http://schemas.microsoft.com/office/drawing/2014/chartex" xmlns:cx1="http://schemas.microsoft.com/office/drawing/2015/9/8/chartex" xmlns:cx2="http://schemas.microsoft.com/office/drawing/2015/10/21/chartex" xmlns:cx3="http://schemas.microsoft.com/office/drawing/2016/5/9/chartex" xmlns:cx4="http://schemas.microsoft.com/office/drawing/2016/5/10/chartex" xmlns:cx5="http://schemas.microsoft.com/office/drawing/2016/5/11/chartex" xmlns:cx6="http://schemas.microsoft.com/office/drawing/2016/5/12/chartex" xmlns:cx7="http://schemas.microsoft.com/office/drawing/2016/5/13/chartex" xmlns:cx8="http://schemas.microsoft.com/office/drawing/2016/5/14/chartex" xmlns:mc="http://schemas.openxmlformats.org/markup-compatibility/2006" xmlns:aink="http://schemas.microsoft.com/office/drawing/2016/ink" xmlns:am3d="http://schemas.microsoft.com/office/drawing/2017/model3d" xmlns:o="urn:schemas-microsoft-com:office:office" xmlns:oel="http://schemas.microsoft.com/office/2019/extlst" xmlns:r="http://schemas.openxmlformats.org/officeDocument/2006/relationships" xmlns:m="http://schemas.openxmlformats.org/officeDocument/2006/math" xmlns:v="urn:schemas-microsoft-com:vml" xmlns:wp14="http://schemas.microsoft.com/office/word/2010/wordprocessingDrawing" xmlns:wp="http://schemas.openxmlformats.org/drawingml/2006/wordprocessingDrawing" xmlns:w10="urn:schemas-microsoft-com:office:word" xmlns:w="http://schemas.openxmlformats.org/wordprocessingml/2006/main" xmlns:w14="http://schemas.microsoft.com/office/word/2010/wordml" xmlns:w15="http://schemas.microsoft.com/office/word/2012/wordml" xmlns:w16cex="http://schemas.microsoft.com/office/word/2018/wordml/cex" xmlns:w16cid="http://schemas.microsoft.com/office/word/2016/wordml/cid" xmlns:w16="http://schemas.microsoft.com/office/word/2018/wordml" xmlns:w16sdtdh="http://schemas.microsoft.com/office/word/2020/wordml/sdtdatahash" xmlns:w16se="http://schemas.microsoft.com/office/word/2015/wordml/symex" xmlns:wpg="http://schemas.microsoft.com/office/word/2010/wordprocessingGroup" xmlns:wpi="http://schemas.microsoft.com/office/word/2010/wordprocessingInk" xmlns:wne="http://schemas.microsoft.com/office/word/2006/wordml" xmlns:wps="http://schemas.microsoft.com/office/word/2010/wordprocessingShape" mc:Ignorable="w14 w15 w16se w16cid w16 w16cex w16sdtdh wp14">
+  <w:p>
+    <w:pPr>
+      <w:pStyle w:val="Header"/>
+    </w:pPr>
+  </w:p>
+</w:hdr>
 </file>
 
 <file path=word/numbering.xml><?xml version="1.0" encoding="utf-8"?>
@@ -1968,6 +2123,50 @@
       <w:spacing w:after="0" w:line="240" w:lineRule="auto"/>
     </w:pPr>
   </w:style>
+  <w:style w:type="paragraph" w:styleId="Header">
+    <w:name w:val="header"/>
+    <w:basedOn w:val="Normal"/>
+    <w:link w:val="HeaderChar"/>
+    <w:uiPriority w:val="99"/>
+    <w:unhideWhenUsed/>
+    <w:rsid w:val="00404BEA"/>
+    <w:pPr>
+      <w:tabs>
+        <w:tab w:val="center" w:pos="4680"/>
+        <w:tab w:val="right" w:pos="9360"/>
+      </w:tabs>
+      <w:spacing w:after="0" w:line="240" w:lineRule="auto"/>
+    </w:pPr>
+  </w:style>
+  <w:style w:type="character" w:customStyle="1" w:styleId="HeaderChar">
+    <w:name w:val="Header Char"/>
+    <w:basedOn w:val="DefaultParagraphFont"/>
+    <w:link w:val="Header"/>
+    <w:uiPriority w:val="99"/>
+    <w:rsid w:val="00404BEA"/>
+  </w:style>
+  <w:style w:type="paragraph" w:styleId="Footer">
+    <w:name w:val="footer"/>
+    <w:basedOn w:val="Normal"/>
+    <w:link w:val="FooterChar"/>
+    <w:uiPriority w:val="99"/>
+    <w:unhideWhenUsed/>
+    <w:rsid w:val="00404BEA"/>
+    <w:pPr>
+      <w:tabs>
+        <w:tab w:val="center" w:pos="4680"/>
+        <w:tab w:val="right" w:pos="9360"/>
+      </w:tabs>
+      <w:spacing w:after="0" w:line="240" w:lineRule="auto"/>
+    </w:pPr>
+  </w:style>
+  <w:style w:type="character" w:customStyle="1" w:styleId="FooterChar">
+    <w:name w:val="Footer Char"/>
+    <w:basedOn w:val="DefaultParagraphFont"/>
+    <w:link w:val="Footer"/>
+    <w:uiPriority w:val="99"/>
+    <w:rsid w:val="00404BEA"/>
+  </w:style>
 </w:styles>
 </file>
 

</xml_diff>

<commit_message>
work on scatterplot matrices
</commit_message>
<xml_diff>
--- a/TaylorFrancis/BookProposal.docx
+++ b/TaylorFrancis/BookProposal.docx
@@ -382,7 +382,31 @@
         <w:spacing w:line="360" w:lineRule="auto"/>
       </w:pPr>
       <w:r>
-        <w:t xml:space="preserve">Data ellipses </w:t>
+        <w:t>Data visualization is seen as a combination of exposure—plotting the raw data</w:t>
+      </w:r>
+      <w:r>
+        <w:t>---</w:t>
+      </w:r>
+      <w:r>
+        <w:t xml:space="preserve"> and summarization--- plotting statistical summaries</w:t>
+      </w:r>
+      <w:r>
+        <w:t xml:space="preserve">--- </w:t>
+      </w:r>
+      <w:r>
+        <w:t xml:space="preserve"> to highlight what should be </w:t>
+      </w:r>
+      <w:r>
+        <w:t>noticed.</w:t>
+      </w:r>
+      <w:r>
+        <w:t xml:space="preserve"> </w:t>
+      </w:r>
+      <w:r>
+        <w:t>For example, d</w:t>
+      </w:r>
+      <w:r>
+        <w:t xml:space="preserve">ata ellipses </w:t>
       </w:r>
       <w:r>
         <w:t>and</w:t>
@@ -392,6 +416,9 @@
       </w:r>
       <w:r>
         <w:t xml:space="preserve"> widely used as simple, effective summaries of data and fitted model parameters.</w:t>
+      </w:r>
+      <w:r>
+        <w:t xml:space="preserve"> When the data is complex, the idea of visual thinning can be used to balance the tradeoff.</w:t>
       </w:r>
     </w:p>
     <w:p>
@@ -494,13 +521,8 @@
         </w:numPr>
         <w:spacing w:line="360" w:lineRule="auto"/>
       </w:pPr>
-      <w:proofErr w:type="spellStart"/>
-      <w:r>
-        <w:t>Infoboxes</w:t>
-      </w:r>
-      <w:proofErr w:type="spellEnd"/>
-      <w:r>
-        <w:t xml:space="preserve"> or “callouts” are used to explain related ideas </w:t>
+      <w:r>
+        <w:t xml:space="preserve">Infoboxes or “callouts” are used to explain related ideas </w:t>
       </w:r>
       <w:r>
         <w:t>to</w:t>
@@ -528,6 +550,7 @@
         <w:spacing w:line="360" w:lineRule="auto"/>
       </w:pPr>
       <w:r>
+        <w:lastRenderedPageBreak/>
         <w:t>Related books</w:t>
       </w:r>
     </w:p>
@@ -551,15 +574,7 @@
         <w:t xml:space="preserve"> on data visualization and graphical methods.</w:t>
       </w:r>
       <w:r>
-        <w:t xml:space="preserve"> Everitt &amp; </w:t>
-      </w:r>
-      <w:proofErr w:type="spellStart"/>
-      <w:r>
-        <w:t>Hothorn</w:t>
-      </w:r>
-      <w:proofErr w:type="spellEnd"/>
-      <w:r>
-        <w:t xml:space="preserve"> (2011) do use R, but not with an</w:t>
+        <w:t xml:space="preserve"> Everitt &amp; Hothorn (2011) do use R, but not with an</w:t>
       </w:r>
       <w:r>
         <w:t>y</w:t>
@@ -573,7 +588,6 @@
         <w:spacing w:line="360" w:lineRule="auto"/>
       </w:pPr>
       <w:r>
-        <w:lastRenderedPageBreak/>
         <w:t>A few texts on multivariate methods are:</w:t>
       </w:r>
     </w:p>
@@ -610,15 +624,7 @@
         <w:spacing w:line="360" w:lineRule="auto"/>
       </w:pPr>
       <w:r>
-        <w:t xml:space="preserve">Everitt, B., &amp; </w:t>
-      </w:r>
-      <w:proofErr w:type="spellStart"/>
-      <w:r>
-        <w:t>Hothorn</w:t>
-      </w:r>
-      <w:proofErr w:type="spellEnd"/>
-      <w:r>
-        <w:t>, T. (2011). </w:t>
+        <w:t>Everitt, B., &amp; Hothorn, T. (2011). </w:t>
       </w:r>
       <w:r>
         <w:rPr>
@@ -699,26 +705,10 @@
         <w:spacing w:line="360" w:lineRule="auto"/>
       </w:pPr>
       <w:r>
-        <w:t xml:space="preserve">The book is being written using RStudio, </w:t>
-      </w:r>
-      <w:proofErr w:type="spellStart"/>
-      <w:r>
-        <w:t>Rmarkdown</w:t>
-      </w:r>
-      <w:proofErr w:type="spellEnd"/>
-      <w:r>
-        <w:t xml:space="preserve"> and Quarto. In writing, I’m using primarily HTML format and would like to</w:t>
-      </w:r>
-      <w:r>
-        <w:t xml:space="preserve"> make pre-publication drafts publicly available for comment and suggestions by colleagues. I expect to be able to have this translated to LaTeX, using the standard CRC </w:t>
-      </w:r>
-      <w:proofErr w:type="spellStart"/>
-      <w:r>
-        <w:t>krantz.cls</w:t>
-      </w:r>
-      <w:proofErr w:type="spellEnd"/>
-      <w:r>
-        <w:t>, though some assistance with this might be necessary.</w:t>
+        <w:t>The book is being written using RStudio, Rmarkdown and Quarto. In writing, I’m using primarily HTML format and would like to</w:t>
+      </w:r>
+      <w:r>
+        <w:t xml:space="preserve"> make pre-publication drafts publicly available for comment and suggestions by colleagues. I expect to be able to have this translated to LaTeX, using the standard CRC krantz.cls, though some assistance with this might be necessary.</w:t>
       </w:r>
     </w:p>
     <w:p>
@@ -897,7 +887,6 @@
         <w:spacing w:line="360" w:lineRule="auto"/>
       </w:pPr>
       <w:r>
-        <w:lastRenderedPageBreak/>
         <w:t>STA12A-Statistics-Statistics for the Social and Behavioral Sciences</w:t>
       </w:r>
     </w:p>

</xml_diff>

<commit_message>
number some chapters and sections; revise preface
</commit_message>
<xml_diff>
--- a/TaylorFrancis/BookProposal.docx
+++ b/TaylorFrancis/BookProposal.docx
@@ -145,6 +145,9 @@
         <w:spacing w:line="360" w:lineRule="auto"/>
       </w:pPr>
       <w:r>
+        <w:t xml:space="preserve">This book is about graphical methods developed recently for multivariate data, and their uses in understanding relationships when there are several aspects to be considered together. </w:t>
+      </w:r>
+      <w:r>
         <w:t xml:space="preserve">Data visualization methods for statistical analysis are well-developed for simple linear models </w:t>
       </w:r>
       <w:r>
@@ -186,6 +189,11 @@
       <w:r>
         <w:t xml:space="preserve">) can be measured in several different ways or related aspects. </w:t>
       </w:r>
+    </w:p>
+    <w:p>
+      <w:pPr>
+        <w:spacing w:line="360" w:lineRule="auto"/>
+      </w:pPr>
       <w:r>
         <w:t xml:space="preserve">For example, if academic achievement can be measured for adolescents by reading, mathematics, science and history scores, how do predictors such as parental encouragement, school environment and socioeconomic status affect all these outcomes? In </w:t>
       </w:r>
@@ -266,6 +274,7 @@
         <w:spacing w:line="360" w:lineRule="auto"/>
       </w:pPr>
       <w:r>
+        <w:lastRenderedPageBreak/>
         <w:t>S</w:t>
       </w:r>
       <w:r>
@@ -308,7 +317,6 @@
         <w:spacing w:line="360" w:lineRule="auto"/>
       </w:pPr>
       <w:r>
-        <w:lastRenderedPageBreak/>
         <w:t>U</w:t>
       </w:r>
       <w:r>
@@ -390,11 +398,16 @@
       <w:r>
         <w:t xml:space="preserve"> and summarization--- plotting statistical summaries</w:t>
       </w:r>
+      <w:proofErr w:type="gramStart"/>
       <w:r>
         <w:t xml:space="preserve">--- </w:t>
       </w:r>
       <w:r>
-        <w:t xml:space="preserve"> to highlight what should be </w:t>
+        <w:t xml:space="preserve"> to</w:t>
+      </w:r>
+      <w:proofErr w:type="gramEnd"/>
+      <w:r>
+        <w:t xml:space="preserve"> highlight what should be </w:t>
       </w:r>
       <w:r>
         <w:t>noticed.</w:t>
@@ -418,7 +431,15 @@
         <w:t xml:space="preserve"> widely used as simple, effective summaries of data and fitted model parameters.</w:t>
       </w:r>
       <w:r>
-        <w:t xml:space="preserve"> When the data is complex, the idea of visual thinning can be used to balance the tradeoff.</w:t>
+        <w:t xml:space="preserve"> When the data is complex, the idea of visual thinning can be used to balance the </w:t>
+      </w:r>
+      <w:proofErr w:type="spellStart"/>
+      <w:r>
+        <w:t>tradeoff</w:t>
+      </w:r>
+      <w:proofErr w:type="spellEnd"/>
+      <w:r>
+        <w:t>.</w:t>
       </w:r>
     </w:p>
     <w:p>
@@ -521,8 +542,13 @@
         </w:numPr>
         <w:spacing w:line="360" w:lineRule="auto"/>
       </w:pPr>
-      <w:r>
-        <w:t xml:space="preserve">Infoboxes or “callouts” are used to explain related ideas </w:t>
+      <w:proofErr w:type="spellStart"/>
+      <w:r>
+        <w:t>Infoboxes</w:t>
+      </w:r>
+      <w:proofErr w:type="spellEnd"/>
+      <w:r>
+        <w:t xml:space="preserve"> or “callouts” are used to explain related ideas </w:t>
       </w:r>
       <w:r>
         <w:t>to</w:t>
@@ -574,7 +600,15 @@
         <w:t xml:space="preserve"> on data visualization and graphical methods.</w:t>
       </w:r>
       <w:r>
-        <w:t xml:space="preserve"> Everitt &amp; Hothorn (2011) do use R, but not with an</w:t>
+        <w:t xml:space="preserve"> Everitt &amp; </w:t>
+      </w:r>
+      <w:proofErr w:type="spellStart"/>
+      <w:r>
+        <w:t>Hothorn</w:t>
+      </w:r>
+      <w:proofErr w:type="spellEnd"/>
+      <w:r>
+        <w:t xml:space="preserve"> (2011) do use R, but not with an</w:t>
       </w:r>
       <w:r>
         <w:t>y</w:t>
@@ -624,7 +658,15 @@
         <w:spacing w:line="360" w:lineRule="auto"/>
       </w:pPr>
       <w:r>
-        <w:t>Everitt, B., &amp; Hothorn, T. (2011). </w:t>
+        <w:t xml:space="preserve">Everitt, B., &amp; </w:t>
+      </w:r>
+      <w:proofErr w:type="spellStart"/>
+      <w:r>
+        <w:t>Hothorn</w:t>
+      </w:r>
+      <w:proofErr w:type="spellEnd"/>
+      <w:r>
+        <w:t>, T. (2011). </w:t>
       </w:r>
       <w:r>
         <w:rPr>
@@ -705,10 +747,26 @@
         <w:spacing w:line="360" w:lineRule="auto"/>
       </w:pPr>
       <w:r>
-        <w:t>The book is being written using RStudio, Rmarkdown and Quarto. In writing, I’m using primarily HTML format and would like to</w:t>
-      </w:r>
-      <w:r>
-        <w:t xml:space="preserve"> make pre-publication drafts publicly available for comment and suggestions by colleagues. I expect to be able to have this translated to LaTeX, using the standard CRC krantz.cls, though some assistance with this might be necessary.</w:t>
+        <w:t xml:space="preserve">The book is being written using RStudio, </w:t>
+      </w:r>
+      <w:proofErr w:type="spellStart"/>
+      <w:r>
+        <w:t>Rmarkdown</w:t>
+      </w:r>
+      <w:proofErr w:type="spellEnd"/>
+      <w:r>
+        <w:t xml:space="preserve"> and Quarto. In writing, I’m using primarily HTML format and would like to</w:t>
+      </w:r>
+      <w:r>
+        <w:t xml:space="preserve"> make pre-publication drafts publicly available for comment and suggestions by colleagues. I expect to be able to have this translated to LaTeX, using the standard CRC </w:t>
+      </w:r>
+      <w:proofErr w:type="spellStart"/>
+      <w:r>
+        <w:t>krantz.cls</w:t>
+      </w:r>
+      <w:proofErr w:type="spellEnd"/>
+      <w:r>
+        <w:t>, though some assistance with this might be necessary.</w:t>
       </w:r>
     </w:p>
     <w:p>

</xml_diff>

<commit_message>
work on ch03: penguin examples; book proposal
</commit_message>
<xml_diff>
--- a/TaylorFrancis/BookProposal.docx
+++ b/TaylorFrancis/BookProposal.docx
@@ -111,24 +111,38 @@
         <w:t>An in-progress outline with some description is attached.</w:t>
       </w:r>
       <w:r>
-        <w:t xml:space="preserve"> Reviewers who wish to see the current state can visit the GitHub repository, </w:t>
+        <w:t xml:space="preserve"> Reviewers who wish to see the current state can visit</w:t>
+      </w:r>
+      <w:r>
+        <w:t xml:space="preserve"> the working draft, </w:t>
       </w:r>
       <w:hyperlink r:id="rId9" w:history="1">
         <w:r>
           <w:rPr>
             <w:rStyle w:val="Hyperlink"/>
           </w:rPr>
-          <w:t>https://github.com/friendly/Vis-MLM-quarto</w:t>
+          <w:t>https://friendly.github.io/Vis-MLM-book/</w:t>
         </w:r>
       </w:hyperlink>
       <w:r>
-        <w:t xml:space="preserve">. At some point </w:t>
-      </w:r>
-      <w:r>
-        <w:t>soon</w:t>
-      </w:r>
-      <w:r>
-        <w:t>, the rendered current version of the book will be made available online.</w:t>
+        <w:t xml:space="preserve">  or</w:t>
+      </w:r>
+      <w:r>
+        <w:t xml:space="preserve"> the GitHub repository,</w:t>
+      </w:r>
+      <w:r>
+        <w:t xml:space="preserve"> </w:t>
+      </w:r>
+      <w:hyperlink r:id="rId10" w:history="1">
+        <w:r>
+          <w:rPr>
+            <w:rStyle w:val="Hyperlink"/>
+          </w:rPr>
+          <w:t>https://github.com/friendly/vis-MLM-book</w:t>
+        </w:r>
+      </w:hyperlink>
+      <w:r>
+        <w:t xml:space="preserve"> </w:t>
       </w:r>
     </w:p>
     <w:p>
@@ -398,16 +412,11 @@
       <w:r>
         <w:t xml:space="preserve"> and summarization--- plotting statistical summaries</w:t>
       </w:r>
-      <w:proofErr w:type="gramStart"/>
       <w:r>
         <w:t xml:space="preserve">--- </w:t>
       </w:r>
       <w:r>
-        <w:t xml:space="preserve"> to</w:t>
-      </w:r>
-      <w:proofErr w:type="gramEnd"/>
-      <w:r>
-        <w:t xml:space="preserve"> highlight what should be </w:t>
+        <w:t xml:space="preserve"> to highlight what should be </w:t>
       </w:r>
       <w:r>
         <w:t>noticed.</w:t>
@@ -793,7 +802,7 @@
       <w:r>
         <w:t xml:space="preserve">John Fox, </w:t>
       </w:r>
-      <w:hyperlink r:id="rId10" w:history="1">
+      <w:hyperlink r:id="rId11" w:history="1">
         <w:r>
           <w:rPr>
             <w:rStyle w:val="Hyperlink"/>
@@ -809,7 +818,7 @@
       <w:r>
         <w:t xml:space="preserve">Georges Monette, </w:t>
       </w:r>
-      <w:hyperlink r:id="rId11" w:history="1">
+      <w:hyperlink r:id="rId12" w:history="1">
         <w:r>
           <w:rPr>
             <w:rStyle w:val="Hyperlink"/>
@@ -834,7 +843,7 @@
       <w:r>
         <w:t xml:space="preserve"> </w:t>
       </w:r>
-      <w:hyperlink r:id="rId12" w:history="1">
+      <w:hyperlink r:id="rId13" w:history="1">
         <w:r>
           <w:rPr>
             <w:rStyle w:val="Hyperlink"/>
@@ -859,7 +868,7 @@
       <w:r>
         <w:t xml:space="preserve"> </w:t>
       </w:r>
-      <w:hyperlink r:id="rId13" w:history="1">
+      <w:hyperlink r:id="rId14" w:history="1">
         <w:r>
           <w:rPr>
             <w:rStyle w:val="Hyperlink"/>
@@ -982,12 +991,12 @@
       </w:pPr>
     </w:p>
     <w:sectPr>
-      <w:headerReference w:type="even" r:id="rId14"/>
-      <w:headerReference w:type="default" r:id="rId15"/>
-      <w:footerReference w:type="even" r:id="rId16"/>
-      <w:footerReference w:type="default" r:id="rId17"/>
-      <w:headerReference w:type="first" r:id="rId18"/>
-      <w:footerReference w:type="first" r:id="rId19"/>
+      <w:headerReference w:type="even" r:id="rId15"/>
+      <w:headerReference w:type="default" r:id="rId16"/>
+      <w:footerReference w:type="even" r:id="rId17"/>
+      <w:footerReference w:type="default" r:id="rId18"/>
+      <w:headerReference w:type="first" r:id="rId19"/>
+      <w:footerReference w:type="first" r:id="rId20"/>
       <w:pgSz w:w="12240" w:h="15840"/>
       <w:pgMar w:top="1440" w:right="1440" w:bottom="1440" w:left="1440" w:header="708" w:footer="708" w:gutter="0"/>
       <w:cols w:space="708"/>

</xml_diff>

<commit_message>
resolve penguin colors; other enhancements
</commit_message>
<xml_diff>
--- a/TaylorFrancis/BookProposal.docx
+++ b/TaylorFrancis/BookProposal.docx
@@ -159,8 +159,13 @@
         <w:spacing w:line="360" w:lineRule="auto"/>
       </w:pPr>
       <w:r>
-        <w:t xml:space="preserve">This book is about graphical methods developed recently for multivariate data, and their uses in understanding relationships when there are several aspects to be considered together. </w:t>
-      </w:r>
+        <w:t>This book is about graphical methods for multivariate data, and their uses in understanding relationships, particularly when there are several aspects to be considered together in multiple response models such as multivariate analysis of variance and multivariate multiple regression.</w:t>
+      </w:r>
+    </w:p>
+    <w:p>
+      <w:pPr>
+        <w:spacing w:line="360" w:lineRule="auto"/>
+      </w:pPr>
       <w:r>
         <w:t xml:space="preserve">Data visualization methods for statistical analysis are well-developed for simple linear models </w:t>
       </w:r>
@@ -203,13 +208,19 @@
       <w:r>
         <w:t xml:space="preserve">) can be measured in several different ways or related aspects. </w:t>
       </w:r>
-    </w:p>
-    <w:p>
-      <w:pPr>
-        <w:spacing w:line="360" w:lineRule="auto"/>
-      </w:pPr>
-      <w:r>
-        <w:t xml:space="preserve">For example, if academic achievement can be measured for adolescents by reading, mathematics, science and history scores, how do predictors such as parental encouragement, school environment and socioeconomic status affect all these outcomes? In </w:t>
+      <w:r>
+        <w:t xml:space="preserve"> </w:t>
+      </w:r>
+      <w:r>
+        <w:t xml:space="preserve">For example, if academic achievement can be measured for adolescents by reading, mathematics, </w:t>
+      </w:r>
+      <w:proofErr w:type="gramStart"/>
+      <w:r>
+        <w:t>science</w:t>
+      </w:r>
+      <w:proofErr w:type="gramEnd"/>
+      <w:r>
+        <w:t xml:space="preserve"> and history scores, how do predictors such as parental encouragement, school environment and socioeconomic status affect all these outcomes? In </w:t>
       </w:r>
       <w:r>
         <w:t>a similar way?</w:t>
@@ -272,6 +283,7 @@
         <w:spacing w:line="360" w:lineRule="auto"/>
       </w:pPr>
       <w:r>
+        <w:lastRenderedPageBreak/>
         <w:t>G</w:t>
       </w:r>
       <w:r>
@@ -288,7 +300,6 @@
         <w:spacing w:line="360" w:lineRule="auto"/>
       </w:pPr>
       <w:r>
-        <w:lastRenderedPageBreak/>
         <w:t>S</w:t>
       </w:r>
       <w:r>
@@ -354,16 +365,22 @@
         <w:spacing w:line="360" w:lineRule="auto"/>
       </w:pPr>
       <w:r>
-        <w:t>This book brings together a collection of novel techniques I</w:t>
-      </w:r>
-      <w:r>
-        <w:t>,</w:t>
-      </w:r>
-      <w:r>
-        <w:t xml:space="preserve"> and others</w:t>
-      </w:r>
-      <w:r>
-        <w:t>,</w:t>
+        <w:t>Th</w:t>
+      </w:r>
+      <w:r>
+        <w:t>e</w:t>
+      </w:r>
+      <w:r>
+        <w:t xml:space="preserve"> book brings together a collection of novel techniques I</w:t>
+      </w:r>
+      <w:r>
+        <w:t xml:space="preserve"> (</w:t>
+      </w:r>
+      <w:r>
+        <w:t>and others</w:t>
+      </w:r>
+      <w:r>
+        <w:t>)</w:t>
       </w:r>
       <w:r>
         <w:t xml:space="preserve"> have developed over the past 15 years and implemented in mature R packages. </w:t>
@@ -375,10 +392,21 @@
         <w:t xml:space="preserve"> key </w:t>
       </w:r>
       <w:r>
+        <w:rPr>
+          <w:b/>
+          <w:bCs/>
+        </w:rPr>
         <w:t xml:space="preserve">substantive </w:t>
       </w:r>
       <w:r>
-        <w:t>features of the book are:</w:t>
+        <w:rPr>
+          <w:b/>
+          <w:bCs/>
+        </w:rPr>
+        <w:t>features</w:t>
+      </w:r>
+      <w:r>
+        <w:t xml:space="preserve"> of the book are:</w:t>
       </w:r>
     </w:p>
     <w:p>
@@ -393,6 +421,19 @@
       <w:r>
         <w:t>Statistical data visualization is cast in a general framework by goal (see the data, visualize a model, diagnose problems), rather than a categorization by graphic types.</w:t>
       </w:r>
+      <w:r>
+        <w:t xml:space="preserve"> It is best informed by principles and goals of communication, for example making graphic comparison easy and ordering factors and variables according to what should be seen (</w:t>
+      </w:r>
+      <w:r>
+        <w:rPr>
+          <w:i/>
+          <w:iCs/>
+        </w:rPr>
+        <w:t>effect ordering</w:t>
+      </w:r>
+      <w:r>
+        <w:t>).</w:t>
+      </w:r>
     </w:p>
     <w:p>
       <w:pPr>
@@ -404,19 +445,39 @@
         <w:spacing w:line="360" w:lineRule="auto"/>
       </w:pPr>
       <w:r>
-        <w:t>Data visualization is seen as a combination of exposure—plotting the raw data</w:t>
+        <w:t xml:space="preserve">Data visualization is seen as a combination of </w:t>
+      </w:r>
+      <w:r>
+        <w:rPr>
+          <w:b/>
+          <w:bCs/>
+        </w:rPr>
+        <w:t>exposure</w:t>
+      </w:r>
+      <w:r>
+        <w:t>—plotting the raw data</w:t>
       </w:r>
       <w:r>
         <w:t>---</w:t>
       </w:r>
       <w:r>
-        <w:t xml:space="preserve"> and summarization--- plotting statistical summaries</w:t>
-      </w:r>
-      <w:r>
-        <w:t xml:space="preserve">--- </w:t>
-      </w:r>
-      <w:r>
-        <w:t xml:space="preserve"> to highlight what should be </w:t>
+        <w:t xml:space="preserve"> and </w:t>
+      </w:r>
+      <w:r>
+        <w:rPr>
+          <w:b/>
+          <w:bCs/>
+        </w:rPr>
+        <w:t>summarization</w:t>
+      </w:r>
+      <w:r>
+        <w:t>--- plotting statistical summaries</w:t>
+      </w:r>
+      <w:r>
+        <w:t>--- to</w:t>
+      </w:r>
+      <w:r>
+        <w:t xml:space="preserve"> highlight what should be </w:t>
       </w:r>
       <w:r>
         <w:t>noticed.</w:t>
@@ -440,13 +501,21 @@
         <w:t xml:space="preserve"> widely used as simple, effective summaries of data and fitted model parameters.</w:t>
       </w:r>
       <w:r>
-        <w:t xml:space="preserve"> When the data is complex, the idea of visual thinning can be used to balance the </w:t>
-      </w:r>
-      <w:proofErr w:type="spellStart"/>
-      <w:r>
-        <w:t>tradeoff</w:t>
-      </w:r>
-      <w:proofErr w:type="spellEnd"/>
+        <w:t xml:space="preserve"> When the data is complex, the idea of </w:t>
+      </w:r>
+      <w:r>
+        <w:rPr>
+          <w:i/>
+          <w:iCs/>
+        </w:rPr>
+        <w:t>visual thinning</w:t>
+      </w:r>
+      <w:r>
+        <w:t xml:space="preserve"> can be used to balance the </w:t>
+      </w:r>
+      <w:r>
+        <w:t>trade-off</w:t>
+      </w:r>
       <w:r>
         <w:t>.</w:t>
       </w:r>
@@ -464,6 +533,9 @@
         <w:t>These graphical tools can be used to understand or explain a wide variety of statistical concepts, phenomena</w:t>
       </w:r>
       <w:r>
+        <w:t xml:space="preserve"> (collinearity in regression)</w:t>
+      </w:r>
+      <w:r>
         <w:t>,</w:t>
       </w:r>
       <w:r>
@@ -501,6 +573,9 @@
       <w:r>
         <w:t>Dimension reduction techniques such as PCA and discriminant analysis are presented as “multivariate juicers,” able to squeeze the important information in high-dimensional data into informative two-dimensional views.</w:t>
       </w:r>
+      <w:r>
+        <w:t xml:space="preserve"> </w:t>
+      </w:r>
     </w:p>
     <w:p>
       <w:pPr>
@@ -514,7 +589,17 @@
         <w:ind w:left="360"/>
       </w:pPr>
       <w:r>
-        <w:t>Some key pedagogical features are:</w:t>
+        <w:t xml:space="preserve">Some key </w:t>
+      </w:r>
+      <w:r>
+        <w:rPr>
+          <w:b/>
+          <w:bCs/>
+        </w:rPr>
+        <w:t>pedagogical features</w:t>
+      </w:r>
+      <w:r>
+        <w:t xml:space="preserve"> are:</w:t>
       </w:r>
     </w:p>
     <w:p>
@@ -576,16 +661,29 @@
         <w:spacing w:line="360" w:lineRule="auto"/>
       </w:pPr>
       <w:r>
+        <w:lastRenderedPageBreak/>
         <w:t>All examples are “live,” in the sense that they are directly produced by the R code in the book.  The online version will allow these to be either shown directly in the text or toggled on/off by the reader.</w:t>
       </w:r>
     </w:p>
     <w:p>
       <w:pPr>
+        <w:pStyle w:val="ListParagraph"/>
+        <w:numPr>
+          <w:ilvl w:val="0"/>
+          <w:numId w:val="4"/>
+        </w:numPr>
+        <w:spacing w:line="360" w:lineRule="auto"/>
+      </w:pPr>
+      <w:r>
+        <w:t>The book will be supplemented by extensive online resources, including datasets, R functions and scripts for many of the examples. Online appendices will be used to go beyond the material that comfortably fits within the book.</w:t>
+      </w:r>
+    </w:p>
+    <w:p>
+      <w:pPr>
         <w:pStyle w:val="Heading2"/>
         <w:spacing w:line="360" w:lineRule="auto"/>
       </w:pPr>
       <w:r>
-        <w:lastRenderedPageBreak/>
         <w:t>Related books</w:t>
       </w:r>
     </w:p>
@@ -609,7 +707,22 @@
         <w:t xml:space="preserve"> on data visualization and graphical methods.</w:t>
       </w:r>
       <w:r>
-        <w:t xml:space="preserve"> Everitt &amp; </w:t>
+        <w:t xml:space="preserve"> </w:t>
+      </w:r>
+      <w:r>
+        <w:t>Most often, such b</w:t>
+      </w:r>
+      <w:r>
+        <w:t>ooks for the social sciences to use SPSS or SAS</w:t>
+      </w:r>
+      <w:r>
+        <w:t>, but not to great advantage in visual understanding.</w:t>
+      </w:r>
+      <w:r>
+        <w:t xml:space="preserve"> </w:t>
+      </w:r>
+      <w:r>
+        <w:t xml:space="preserve">Everitt &amp; </w:t>
       </w:r>
       <w:proofErr w:type="spellStart"/>
       <w:r>
@@ -617,13 +730,22 @@
       </w:r>
       <w:proofErr w:type="spellEnd"/>
       <w:r>
-        <w:t xml:space="preserve"> (2011) do use R, but not with an</w:t>
+        <w:t xml:space="preserve"> (2011) </w:t>
+      </w:r>
+      <w:r>
+        <w:t xml:space="preserve">and Schumacker (2015) </w:t>
+      </w:r>
+      <w:r>
+        <w:t>do use R, but not with an</w:t>
       </w:r>
       <w:r>
         <w:t>y</w:t>
       </w:r>
       <w:r>
         <w:t xml:space="preserve"> incisive graphics.</w:t>
+      </w:r>
+      <w:r>
+        <w:t xml:space="preserve"> The proposed book is unique, in that it provides a coherent view of multivariate data and models, centered on visualization for understanding and explaining effects, and implemented in modern R packages.</w:t>
       </w:r>
     </w:p>
     <w:p>
@@ -644,6 +766,153 @@
         <w:spacing w:line="360" w:lineRule="auto"/>
       </w:pPr>
       <w:r>
+        <w:t xml:space="preserve">Everitt, B., &amp; </w:t>
+      </w:r>
+      <w:proofErr w:type="spellStart"/>
+      <w:r>
+        <w:t>Hothorn</w:t>
+      </w:r>
+      <w:proofErr w:type="spellEnd"/>
+      <w:r>
+        <w:t>, T. (2011). </w:t>
+      </w:r>
+      <w:r>
+        <w:rPr>
+          <w:i/>
+          <w:iCs/>
+        </w:rPr>
+        <w:t>An Introduction to Applied Multivariate Analysis with R</w:t>
+      </w:r>
+      <w:r>
+        <w:t>. Springer New York</w:t>
+      </w:r>
+    </w:p>
+    <w:p>
+      <w:pPr>
+        <w:pStyle w:val="ListParagraph"/>
+        <w:numPr>
+          <w:ilvl w:val="0"/>
+          <w:numId w:val="5"/>
+        </w:numPr>
+        <w:spacing w:line="360" w:lineRule="auto"/>
+      </w:pPr>
+      <w:r>
+        <w:t xml:space="preserve">Johnson, R. A. &amp; Wichern, D. W. (2015). </w:t>
+      </w:r>
+      <w:r>
+        <w:rPr>
+          <w:i/>
+          <w:iCs/>
+        </w:rPr>
+        <w:t>Applied Multivariate Statistical Analysis</w:t>
+      </w:r>
+      <w:r>
+        <w:t>. Pearson.</w:t>
+      </w:r>
+    </w:p>
+    <w:p>
+      <w:pPr>
+        <w:pStyle w:val="ListParagraph"/>
+        <w:numPr>
+          <w:ilvl w:val="0"/>
+          <w:numId w:val="5"/>
+        </w:numPr>
+        <w:spacing w:line="360" w:lineRule="auto"/>
+      </w:pPr>
+      <w:r>
+        <w:t xml:space="preserve">Meyers, </w:t>
+      </w:r>
+      <w:r>
+        <w:t xml:space="preserve">L. S. </w:t>
+      </w:r>
+      <w:r>
+        <w:t xml:space="preserve">Gamst, </w:t>
+      </w:r>
+      <w:r>
+        <w:t>G. &amp;</w:t>
+      </w:r>
+      <w:r>
+        <w:t xml:space="preserve"> A. J. Guarino</w:t>
+      </w:r>
+      <w:r>
+        <w:t xml:space="preserve"> (2016), </w:t>
+      </w:r>
+      <w:r>
+        <w:rPr>
+          <w:i/>
+          <w:iCs/>
+        </w:rPr>
+        <w:t>Applied Multivariate Research: Design and Interpretation</w:t>
+      </w:r>
+      <w:r>
+        <w:t>. 3</w:t>
+      </w:r>
+      <w:r>
+        <w:rPr>
+          <w:vertAlign w:val="superscript"/>
+        </w:rPr>
+        <w:t>rd</w:t>
+      </w:r>
+      <w:r>
+        <w:t xml:space="preserve"> Ed. Sage.</w:t>
+      </w:r>
+    </w:p>
+    <w:p>
+      <w:pPr>
+        <w:pStyle w:val="ListParagraph"/>
+        <w:numPr>
+          <w:ilvl w:val="0"/>
+          <w:numId w:val="5"/>
+        </w:numPr>
+        <w:spacing w:line="360" w:lineRule="auto"/>
+      </w:pPr>
+      <w:r>
+        <w:t xml:space="preserve">Schumacker, R. (2015). </w:t>
+      </w:r>
+      <w:r>
+        <w:rPr>
+          <w:i/>
+          <w:iCs/>
+        </w:rPr>
+        <w:t>Using R With Multivariate Statistics.</w:t>
+      </w:r>
+      <w:r>
+        <w:t xml:space="preserve"> Sage.</w:t>
+      </w:r>
+    </w:p>
+    <w:p>
+      <w:pPr>
+        <w:pStyle w:val="ListParagraph"/>
+        <w:numPr>
+          <w:ilvl w:val="0"/>
+          <w:numId w:val="5"/>
+        </w:numPr>
+        <w:spacing w:line="360" w:lineRule="auto"/>
+      </w:pPr>
+      <w:r>
+        <w:t>Tabachnick, B. G., &amp; Fidell, L. S. (2019). </w:t>
+      </w:r>
+      <w:r>
+        <w:rPr>
+          <w:i/>
+          <w:iCs/>
+        </w:rPr>
+        <w:t>Using Multivariate Statistics</w:t>
+      </w:r>
+      <w:r>
+        <w:t> (7 ed.). Pearson.</w:t>
+      </w:r>
+    </w:p>
+    <w:p>
+      <w:pPr>
+        <w:pStyle w:val="ListParagraph"/>
+        <w:numPr>
+          <w:ilvl w:val="0"/>
+          <w:numId w:val="5"/>
+        </w:numPr>
+        <w:spacing w:line="360" w:lineRule="auto"/>
+      </w:pPr>
+      <w:r>
         <w:t>Timm, N. H. (1975). </w:t>
       </w:r>
       <w:r>
@@ -659,56 +928,90 @@
     </w:p>
     <w:p>
       <w:pPr>
-        <w:pStyle w:val="ListParagraph"/>
-        <w:numPr>
-          <w:ilvl w:val="0"/>
-          <w:numId w:val="5"/>
-        </w:numPr>
-        <w:spacing w:line="360" w:lineRule="auto"/>
-      </w:pPr>
-      <w:r>
-        <w:t xml:space="preserve">Everitt, B., &amp; </w:t>
+        <w:pStyle w:val="Heading2"/>
+        <w:spacing w:line="360" w:lineRule="auto"/>
+      </w:pPr>
+      <w:r>
+        <w:t>Audience</w:t>
+      </w:r>
+    </w:p>
+    <w:p>
+      <w:pPr>
+        <w:spacing w:line="360" w:lineRule="auto"/>
+      </w:pPr>
+      <w:r>
+        <w:t xml:space="preserve">This book is aimed at advanced undergraduates, graduate students and researchers wishing to learn and apply multivariate techniques. </w:t>
+      </w:r>
+      <w:r>
+        <w:t>It is assumed that the reader has a background in intermediate statistics including material on univariate linear models (ANOVA, multiple regression). The mathematical level</w:t>
+      </w:r>
+      <w:r>
+        <w:t xml:space="preserve"> will also be intermediate, in that formulas are used where necessary and matrix notation where it simplifies presentation. A basic familiarity with using R is also assumed.</w:t>
+      </w:r>
+    </w:p>
+    <w:p>
+      <w:pPr>
+        <w:pStyle w:val="Heading2"/>
+        <w:spacing w:line="360" w:lineRule="auto"/>
+      </w:pPr>
+      <w:r>
+        <w:lastRenderedPageBreak/>
+        <w:t>Production</w:t>
+      </w:r>
+    </w:p>
+    <w:p>
+      <w:pPr>
+        <w:spacing w:line="360" w:lineRule="auto"/>
+      </w:pPr>
+      <w:r>
+        <w:t>At this stage of writing, it is difficult to predict the number of pages, but I expect it to be in the range 300-400</w:t>
+      </w:r>
+      <w:r>
+        <w:t>, with perhaps 100 figures.</w:t>
+      </w:r>
+      <w:r>
+        <w:t xml:space="preserve"> Because this is a book on data graphics, color will be essential throughout. </w:t>
+      </w:r>
+    </w:p>
+    <w:p>
+      <w:pPr>
+        <w:spacing w:line="360" w:lineRule="auto"/>
+      </w:pPr>
+      <w:r>
+        <w:t xml:space="preserve">The book is being written using RStudio, </w:t>
       </w:r>
       <w:proofErr w:type="spellStart"/>
       <w:r>
-        <w:t>Hothorn</w:t>
+        <w:t>Rmarkdown</w:t>
       </w:r>
       <w:proofErr w:type="spellEnd"/>
       <w:r>
-        <w:t>, T. (2011). </w:t>
-      </w:r>
-      <w:r>
-        <w:rPr>
-          <w:i/>
-          <w:iCs/>
-        </w:rPr>
-        <w:t>An Introduction to Applied Multivariate Analysis with R</w:t>
-      </w:r>
-      <w:r>
-        <w:t>. Springer New York</w:t>
-      </w:r>
-    </w:p>
-    <w:p>
-      <w:pPr>
-        <w:pStyle w:val="ListParagraph"/>
-        <w:numPr>
-          <w:ilvl w:val="0"/>
-          <w:numId w:val="5"/>
-        </w:numPr>
-        <w:spacing w:line="360" w:lineRule="auto"/>
-      </w:pPr>
-      <w:r>
-        <w:t>Tabachnick, B. G., &amp; Fidell, L. S. (2019). </w:t>
-      </w:r>
-      <w:r>
-        <w:rPr>
-          <w:i/>
-          <w:iCs/>
-        </w:rPr>
-        <w:t>Using Multivariate Statistics</w:t>
-      </w:r>
-      <w:r>
-        <w:t> (7 ed.). Pearson.</w:t>
+        <w:t xml:space="preserve"> and Quarto. In writing, I’m using primarily HTML format and would like to</w:t>
+      </w:r>
+      <w:r>
+        <w:t xml:space="preserve"> make pre-publication drafts publicly available for comment and suggestions by colleagues. I expect to be able to have this translated to LaTeX, using the standard CRC </w:t>
+      </w:r>
+      <w:proofErr w:type="spellStart"/>
+      <w:r>
+        <w:t>krantz.cls</w:t>
+      </w:r>
+      <w:proofErr w:type="spellEnd"/>
+      <w:r>
+        <w:t>, though some assistance with this might be necessary.</w:t>
+      </w:r>
+    </w:p>
+    <w:p>
+      <w:pPr>
+        <w:spacing w:line="360" w:lineRule="auto"/>
+      </w:pPr>
+      <w:r>
+        <w:t xml:space="preserve">I expect to complete a first draft of the book in the </w:t>
+      </w:r>
+      <w:r>
+        <w:t>Fall</w:t>
+      </w:r>
+      <w:r>
+        <w:t xml:space="preserve"> of 2024.</w:t>
       </w:r>
     </w:p>
     <w:p>
@@ -717,82 +1020,12 @@
         <w:spacing w:line="360" w:lineRule="auto"/>
       </w:pPr>
       <w:r>
-        <w:t>Audience</w:t>
-      </w:r>
-    </w:p>
-    <w:p>
-      <w:pPr>
-        <w:spacing w:line="360" w:lineRule="auto"/>
-      </w:pPr>
-      <w:r>
-        <w:t xml:space="preserve">This book is aimed at advanced undergraduates, graduate students and researchers wishing to learn and apply multivariate techniques. </w:t>
-      </w:r>
-    </w:p>
-    <w:p>
-      <w:pPr>
-        <w:pStyle w:val="Heading2"/>
-        <w:spacing w:line="360" w:lineRule="auto"/>
-      </w:pPr>
-      <w:r>
-        <w:t>Production</w:t>
-      </w:r>
-    </w:p>
-    <w:p>
-      <w:pPr>
-        <w:spacing w:line="360" w:lineRule="auto"/>
-      </w:pPr>
-      <w:r>
-        <w:t>At this stage of writing, it is difficult to predict the number of pages, but I expect it to be in the range 300-400</w:t>
-      </w:r>
-      <w:r>
-        <w:t>, with perhaps 100 figures.</w:t>
-      </w:r>
-      <w:r>
-        <w:t xml:space="preserve"> Because this is a book on data graphics, color will be essential throughout. </w:t>
-      </w:r>
-    </w:p>
-    <w:p>
-      <w:pPr>
-        <w:spacing w:line="360" w:lineRule="auto"/>
-      </w:pPr>
-      <w:r>
-        <w:t xml:space="preserve">The book is being written using RStudio, </w:t>
-      </w:r>
-      <w:proofErr w:type="spellStart"/>
-      <w:r>
-        <w:t>Rmarkdown</w:t>
-      </w:r>
-      <w:proofErr w:type="spellEnd"/>
-      <w:r>
-        <w:t xml:space="preserve"> and Quarto. In writing, I’m using primarily HTML format and would like to</w:t>
-      </w:r>
-      <w:r>
-        <w:t xml:space="preserve"> make pre-publication drafts publicly available for comment and suggestions by colleagues. I expect to be able to have this translated to LaTeX, using the standard CRC </w:t>
-      </w:r>
-      <w:proofErr w:type="spellStart"/>
-      <w:r>
-        <w:t>krantz.cls</w:t>
-      </w:r>
-      <w:proofErr w:type="spellEnd"/>
-      <w:r>
-        <w:t>, though some assistance with this might be necessary.</w:t>
-      </w:r>
-    </w:p>
-    <w:p>
-      <w:pPr>
-        <w:spacing w:line="360" w:lineRule="auto"/>
-      </w:pPr>
-      <w:r>
-        <w:t>I expect to complete a first draft of the book in the summer of 2024.</w:t>
-      </w:r>
-    </w:p>
-    <w:p>
-      <w:pPr>
-        <w:pStyle w:val="Heading2"/>
-        <w:spacing w:line="360" w:lineRule="auto"/>
-      </w:pPr>
-      <w:r>
         <w:t>Reviews</w:t>
+      </w:r>
+    </w:p>
+    <w:p>
+      <w:r>
+        <w:t>The following are potential reviewers for the book proposal. Of these, Fox &amp; Monette are colleagues with whom I have worked before, but I entirely trust their judgment.</w:t>
       </w:r>
     </w:p>
     <w:p>
@@ -882,6 +1115,31 @@
     </w:p>
     <w:p>
       <w:pPr>
+        <w:spacing w:after="0" w:line="240" w:lineRule="auto"/>
+      </w:pPr>
+      <w:r>
+        <w:t>Antony Unwin</w:t>
+      </w:r>
+      <w:r>
+        <w:t xml:space="preserve">, </w:t>
+      </w:r>
+      <w:r>
+        <w:t xml:space="preserve"> </w:t>
+      </w:r>
+      <w:hyperlink r:id="rId15" w:history="1">
+        <w:r>
+          <w:rPr>
+            <w:rStyle w:val="Hyperlink"/>
+          </w:rPr>
+          <w:t>unwin@math.uni-augsburg.de</w:t>
+        </w:r>
+      </w:hyperlink>
+      <w:r>
+        <w:t xml:space="preserve"> </w:t>
+      </w:r>
+    </w:p>
+    <w:p>
+      <w:pPr>
         <w:pStyle w:val="Heading2"/>
         <w:spacing w:line="360" w:lineRule="auto"/>
       </w:pPr>
@@ -991,12 +1249,12 @@
       </w:pPr>
     </w:p>
     <w:sectPr>
-      <w:headerReference w:type="even" r:id="rId15"/>
-      <w:headerReference w:type="default" r:id="rId16"/>
-      <w:footerReference w:type="even" r:id="rId17"/>
-      <w:footerReference w:type="default" r:id="rId18"/>
-      <w:headerReference w:type="first" r:id="rId19"/>
-      <w:footerReference w:type="first" r:id="rId20"/>
+      <w:headerReference w:type="even" r:id="rId16"/>
+      <w:headerReference w:type="default" r:id="rId17"/>
+      <w:footerReference w:type="even" r:id="rId18"/>
+      <w:footerReference w:type="default" r:id="rId19"/>
+      <w:headerReference w:type="first" r:id="rId20"/>
+      <w:footerReference w:type="first" r:id="rId21"/>
       <w:pgSz w:w="12240" w:h="15840"/>
       <w:pgMar w:top="1440" w:right="1440" w:bottom="1440" w:left="1440" w:header="708" w:footer="708" w:gutter="0"/>
       <w:cols w:space="708"/>

</xml_diff>

<commit_message>
work on GGally plots for Ch3
</commit_message>
<xml_diff>
--- a/TaylorFrancis/BookProposal.docx
+++ b/TaylorFrancis/BookProposal.docx
@@ -943,19 +943,245 @@
         <w:t xml:space="preserve">This book is aimed at advanced undergraduates, graduate students and researchers wishing to learn and apply multivariate techniques. </w:t>
       </w:r>
       <w:r>
-        <w:t>It is assumed that the reader has a background in intermediate statistics including material on univariate linear models (ANOVA, multiple regression). The mathematical level</w:t>
-      </w:r>
-      <w:r>
-        <w:t xml:space="preserve"> will also be intermediate, in that formulas are used where necessary and matrix notation where it simplifies presentation. A basic familiarity with using R is also assumed.</w:t>
+        <w:t>It is assumed that the reader has a</w:t>
+      </w:r>
+      <w:r>
+        <w:t xml:space="preserve"> basic understanding of statistical concepts</w:t>
+      </w:r>
+      <w:r>
+        <w:t xml:space="preserve"> </w:t>
+      </w:r>
+      <w:r>
+        <w:t>at least at a</w:t>
+      </w:r>
+      <w:r>
+        <w:t xml:space="preserve">n intermediate </w:t>
+      </w:r>
+      <w:r>
+        <w:t>undergraduate level</w:t>
+      </w:r>
+      <w:r>
+        <w:t xml:space="preserve"> including material on univariate linear models (ANOVA, multiple regression)</w:t>
+      </w:r>
+      <w:r>
+        <w:t xml:space="preserve">, for example at the level of </w:t>
+      </w:r>
+      <w:r>
+        <w:t xml:space="preserve">Mendenhall </w:t>
+      </w:r>
+      <w:r>
+        <w:t>&amp;</w:t>
+      </w:r>
+      <w:r>
+        <w:t xml:space="preserve"> </w:t>
+      </w:r>
+      <w:proofErr w:type="spellStart"/>
+      <w:r>
+        <w:t>Sincich</w:t>
+      </w:r>
+      <w:proofErr w:type="spellEnd"/>
+      <w:r>
+        <w:t xml:space="preserve"> (2003)</w:t>
+      </w:r>
+      <w:r>
+        <w:t xml:space="preserve"> or </w:t>
+      </w:r>
+      <w:proofErr w:type="spellStart"/>
+      <w:r>
+        <w:t>Neter</w:t>
+      </w:r>
+      <w:proofErr w:type="spellEnd"/>
+      <w:r>
+        <w:t xml:space="preserve"> et al. (1990). </w:t>
+      </w:r>
+      <w:r>
+        <w:t>The mathematical level</w:t>
+      </w:r>
+      <w:r>
+        <w:t xml:space="preserve"> will also be intermediate, in that formulas are used where necessary and </w:t>
+      </w:r>
+      <w:r>
+        <w:lastRenderedPageBreak/>
+        <w:t>matrix notation where it simplifies presentation</w:t>
+      </w:r>
+      <w:r>
+        <w:t>.</w:t>
+      </w:r>
+      <w:r>
+        <w:t xml:space="preserve"> </w:t>
+      </w:r>
+      <w:r>
+        <w:t>B</w:t>
+      </w:r>
+      <w:r>
+        <w:t xml:space="preserve">ut there will be no proofs or derivations, and many mathematical results will be illustrated </w:t>
+      </w:r>
+      <w:r>
+        <w:t>visually or conceptually.</w:t>
+      </w:r>
+      <w:r>
+        <w:t xml:space="preserve"> </w:t>
       </w:r>
     </w:p>
     <w:p>
       <w:pPr>
         <w:pStyle w:val="Heading2"/>
         <w:spacing w:line="360" w:lineRule="auto"/>
-      </w:pPr>
-      <w:r>
-        <w:lastRenderedPageBreak/>
+        <w:rPr>
+          <w:rFonts w:asciiTheme="minorHAnsi" w:eastAsiaTheme="minorHAnsi" w:hAnsiTheme="minorHAnsi" w:cstheme="minorBidi"/>
+          <w:color w:val="auto"/>
+          <w:sz w:val="22"/>
+          <w:szCs w:val="22"/>
+        </w:rPr>
+      </w:pPr>
+      <w:r>
+        <w:rPr>
+          <w:rFonts w:asciiTheme="minorHAnsi" w:eastAsiaTheme="minorHAnsi" w:hAnsiTheme="minorHAnsi" w:cstheme="minorBidi"/>
+          <w:color w:val="auto"/>
+          <w:sz w:val="22"/>
+          <w:szCs w:val="22"/>
+        </w:rPr>
+        <w:t xml:space="preserve">It is also assumed that the reader has at least </w:t>
+      </w:r>
+      <w:r>
+        <w:rPr>
+          <w:rFonts w:asciiTheme="minorHAnsi" w:eastAsiaTheme="minorHAnsi" w:hAnsiTheme="minorHAnsi" w:cstheme="minorBidi"/>
+          <w:color w:val="auto"/>
+          <w:sz w:val="22"/>
+          <w:szCs w:val="22"/>
+        </w:rPr>
+        <w:t xml:space="preserve">a </w:t>
+      </w:r>
+      <w:r>
+        <w:rPr>
+          <w:rFonts w:asciiTheme="minorHAnsi" w:eastAsiaTheme="minorHAnsi" w:hAnsiTheme="minorHAnsi" w:cstheme="minorBidi"/>
+          <w:color w:val="auto"/>
+          <w:sz w:val="22"/>
+          <w:szCs w:val="22"/>
+        </w:rPr>
+        <w:t>basic knowledge of the R language and environment,</w:t>
+      </w:r>
+    </w:p>
+    <w:p>
+      <w:pPr>
+        <w:pStyle w:val="Heading2"/>
+        <w:spacing w:line="360" w:lineRule="auto"/>
+        <w:rPr>
+          <w:rFonts w:asciiTheme="minorHAnsi" w:eastAsiaTheme="minorHAnsi" w:hAnsiTheme="minorHAnsi" w:cstheme="minorBidi"/>
+          <w:color w:val="auto"/>
+          <w:sz w:val="22"/>
+          <w:szCs w:val="22"/>
+        </w:rPr>
+      </w:pPr>
+      <w:r>
+        <w:rPr>
+          <w:rFonts w:asciiTheme="minorHAnsi" w:eastAsiaTheme="minorHAnsi" w:hAnsiTheme="minorHAnsi" w:cstheme="minorBidi"/>
+          <w:color w:val="auto"/>
+          <w:sz w:val="22"/>
+          <w:szCs w:val="22"/>
+        </w:rPr>
+        <w:t>including interacting with the R console (</w:t>
+      </w:r>
+      <w:proofErr w:type="spellStart"/>
+      <w:r>
+        <w:rPr>
+          <w:rFonts w:asciiTheme="minorHAnsi" w:eastAsiaTheme="minorHAnsi" w:hAnsiTheme="minorHAnsi" w:cstheme="minorBidi"/>
+          <w:color w:val="auto"/>
+          <w:sz w:val="22"/>
+          <w:szCs w:val="22"/>
+        </w:rPr>
+        <w:t>RGui</w:t>
+      </w:r>
+      <w:proofErr w:type="spellEnd"/>
+      <w:r>
+        <w:rPr>
+          <w:rFonts w:asciiTheme="minorHAnsi" w:eastAsiaTheme="minorHAnsi" w:hAnsiTheme="minorHAnsi" w:cstheme="minorBidi"/>
+          <w:color w:val="auto"/>
+          <w:sz w:val="22"/>
+          <w:szCs w:val="22"/>
+        </w:rPr>
+        <w:t xml:space="preserve"> </w:t>
+      </w:r>
+      <w:proofErr w:type="spellStart"/>
+      <w:r>
+        <w:rPr>
+          <w:rFonts w:asciiTheme="minorHAnsi" w:eastAsiaTheme="minorHAnsi" w:hAnsiTheme="minorHAnsi" w:cstheme="minorBidi"/>
+          <w:color w:val="auto"/>
+          <w:sz w:val="22"/>
+          <w:szCs w:val="22"/>
+        </w:rPr>
+        <w:t>forWindows</w:t>
+      </w:r>
+      <w:proofErr w:type="spellEnd"/>
+      <w:r>
+        <w:rPr>
+          <w:rFonts w:asciiTheme="minorHAnsi" w:eastAsiaTheme="minorHAnsi" w:hAnsiTheme="minorHAnsi" w:cstheme="minorBidi"/>
+          <w:color w:val="auto"/>
+          <w:sz w:val="22"/>
+          <w:szCs w:val="22"/>
+        </w:rPr>
+        <w:t xml:space="preserve">, </w:t>
+      </w:r>
+      <w:proofErr w:type="spellStart"/>
+      <w:r>
+        <w:rPr>
+          <w:rFonts w:asciiTheme="minorHAnsi" w:eastAsiaTheme="minorHAnsi" w:hAnsiTheme="minorHAnsi" w:cstheme="minorBidi"/>
+          <w:color w:val="auto"/>
+          <w:sz w:val="22"/>
+          <w:szCs w:val="22"/>
+        </w:rPr>
+        <w:t>R.app</w:t>
+      </w:r>
+      <w:proofErr w:type="spellEnd"/>
+      <w:r>
+        <w:rPr>
+          <w:rFonts w:asciiTheme="minorHAnsi" w:eastAsiaTheme="minorHAnsi" w:hAnsiTheme="minorHAnsi" w:cstheme="minorBidi"/>
+          <w:color w:val="auto"/>
+          <w:sz w:val="22"/>
+          <w:szCs w:val="22"/>
+        </w:rPr>
+        <w:t xml:space="preserve"> for Mac OS X) or </w:t>
+      </w:r>
+      <w:r>
+        <w:rPr>
+          <w:rFonts w:asciiTheme="minorHAnsi" w:eastAsiaTheme="minorHAnsi" w:hAnsiTheme="minorHAnsi" w:cstheme="minorBidi"/>
+          <w:color w:val="auto"/>
+          <w:sz w:val="22"/>
+          <w:szCs w:val="22"/>
+        </w:rPr>
+        <w:t xml:space="preserve">preferably the RStudio environment; </w:t>
+      </w:r>
+      <w:r>
+        <w:rPr>
+          <w:rFonts w:asciiTheme="minorHAnsi" w:eastAsiaTheme="minorHAnsi" w:hAnsiTheme="minorHAnsi" w:cstheme="minorBidi"/>
+          <w:color w:val="auto"/>
+          <w:sz w:val="22"/>
+          <w:szCs w:val="22"/>
+        </w:rPr>
+        <w:t>using R functions in packages, getting help for these from R, etc.</w:t>
+      </w:r>
+      <w:r>
+        <w:rPr>
+          <w:rFonts w:asciiTheme="minorHAnsi" w:eastAsiaTheme="minorHAnsi" w:hAnsiTheme="minorHAnsi" w:cstheme="minorBidi"/>
+          <w:color w:val="auto"/>
+          <w:sz w:val="22"/>
+          <w:szCs w:val="22"/>
+        </w:rPr>
+        <w:t xml:space="preserve"> Online supplements will provide helpful resources for those who need them.</w:t>
+      </w:r>
+    </w:p>
+    <w:p>
+      <w:pPr>
+        <w:pStyle w:val="Heading2"/>
+        <w:spacing w:line="360" w:lineRule="auto"/>
+        <w:rPr>
+          <w:rFonts w:asciiTheme="minorHAnsi" w:eastAsiaTheme="minorHAnsi" w:hAnsiTheme="minorHAnsi" w:cstheme="minorBidi"/>
+          <w:color w:val="auto"/>
+          <w:sz w:val="22"/>
+          <w:szCs w:val="22"/>
+        </w:rPr>
+      </w:pPr>
+      <w:r>
         <w:t>Production</w:t>
       </w:r>
     </w:p>
@@ -1191,6 +1417,37 @@
     </w:p>
     <w:p>
       <w:pPr>
+        <w:spacing w:line="360" w:lineRule="auto"/>
+      </w:pPr>
+      <w:r>
+        <w:t>The book will be written so that it can be used as a primary or secondary text in courses dealing</w:t>
+      </w:r>
+      <w:r>
+        <w:t xml:space="preserve"> </w:t>
+      </w:r>
+      <w:r>
+        <w:t>with categorical data analysis at the upper undergraduate and graduate levels</w:t>
+      </w:r>
+      <w:r>
+        <w:t xml:space="preserve">. For example, I used to teach a </w:t>
+      </w:r>
+      <w:r>
+        <w:lastRenderedPageBreak/>
+        <w:t xml:space="preserve">graduate course, 6140: </w:t>
+      </w:r>
+      <w:r>
+        <w:rPr>
+          <w:i/>
+          <w:iCs/>
+        </w:rPr>
+        <w:t>Multivariate Data Analysis</w:t>
+      </w:r>
+      <w:r>
+        <w:t xml:space="preserve"> in the Quantitative Methods area in Psychology at York, where this book could serve as the main text.</w:t>
+      </w:r>
+    </w:p>
+    <w:p>
+      <w:pPr>
         <w:pStyle w:val="ListParagraph"/>
         <w:numPr>
           <w:ilvl w:val="0"/>
@@ -1226,6 +1483,19 @@
       </w:pPr>
       <w:r>
         <w:t>CMS08-Computer Science &amp; Engineering-Visualization</w:t>
+      </w:r>
+    </w:p>
+    <w:p>
+      <w:pPr>
+        <w:pStyle w:val="ListParagraph"/>
+        <w:numPr>
+          <w:ilvl w:val="0"/>
+          <w:numId w:val="3"/>
+        </w:numPr>
+        <w:spacing w:line="360" w:lineRule="auto"/>
+      </w:pPr>
+      <w:r>
+        <w:t>Statistics: Biostatistics and Epidemiology</w:t>
       </w:r>
     </w:p>
     <w:p>

</xml_diff>

<commit_message>
work on parallel coordinate plots, Ch3
</commit_message>
<xml_diff>
--- a/TaylorFrancis/BookProposal.docx
+++ b/TaylorFrancis/BookProposal.docx
@@ -151,7 +151,7 @@
         <w:spacing w:line="360" w:lineRule="auto"/>
       </w:pPr>
       <w:r>
-        <w:t>Subject</w:t>
+        <w:t>Rationale</w:t>
       </w:r>
     </w:p>
     <w:p>
@@ -161,6 +161,9 @@
       <w:r>
         <w:t>This book is about graphical methods for multivariate data, and their uses in understanding relationships, particularly when there are several aspects to be considered together in multiple response models such as multivariate analysis of variance and multivariate multiple regression.</w:t>
       </w:r>
+      <w:r>
+        <w:t xml:space="preserve"> It reflects topics I have been working on for over 30 years, now finding their way into a (hopefully) coherent presentation in book form.</w:t>
+      </w:r>
     </w:p>
     <w:p>
       <w:pPr>
@@ -212,15 +215,7 @@
         <w:t xml:space="preserve"> </w:t>
       </w:r>
       <w:r>
-        <w:t xml:space="preserve">For example, if academic achievement can be measured for adolescents by reading, mathematics, </w:t>
-      </w:r>
-      <w:proofErr w:type="gramStart"/>
-      <w:r>
-        <w:t>science</w:t>
-      </w:r>
-      <w:proofErr w:type="gramEnd"/>
-      <w:r>
-        <w:t xml:space="preserve"> and history scores, how do predictors such as parental encouragement, school environment and socioeconomic status affect all these outcomes? In </w:t>
+        <w:t xml:space="preserve">For example, if academic achievement can be measured for adolescents by reading, mathematics, science and history scores, how do predictors such as parental encouragement, school environment and socioeconomic status affect all these outcomes? In </w:t>
       </w:r>
       <w:r>
         <w:t>a similar way?</w:t>
@@ -264,6 +259,7 @@
         <w:spacing w:line="360" w:lineRule="auto"/>
       </w:pPr>
       <w:r>
+        <w:lastRenderedPageBreak/>
         <w:t>The statistical leap from univariate to multivariate methods is quite simple because the classical models for ANOVA and regression</w:t>
       </w:r>
       <w:r>
@@ -283,7 +279,6 @@
         <w:spacing w:line="360" w:lineRule="auto"/>
       </w:pPr>
       <w:r>
-        <w:lastRenderedPageBreak/>
         <w:t>G</w:t>
       </w:r>
       <w:r>
@@ -419,10 +414,30 @@
         <w:spacing w:line="360" w:lineRule="auto"/>
       </w:pPr>
       <w:r>
-        <w:t>Statistical data visualization is cast in a general framework by goal (see the data, visualize a model, diagnose problems), rather than a categorization by graphic types.</w:t>
-      </w:r>
-      <w:r>
-        <w:t xml:space="preserve"> It is best informed by principles and goals of communication, for example making graphic comparison easy and ordering factors and variables according to what should be seen (</w:t>
+        <w:t xml:space="preserve">Statistical data visualization is cast in a general framework by </w:t>
+      </w:r>
+      <w:r>
+        <w:rPr>
+          <w:b/>
+          <w:bCs/>
+        </w:rPr>
+        <w:t>goal</w:t>
+      </w:r>
+      <w:r>
+        <w:t xml:space="preserve"> (see the data, visualize a model, diagnose problems), rather than a categorization by graphic types.</w:t>
+      </w:r>
+      <w:r>
+        <w:t xml:space="preserve"> It is best informed by principles and goals of </w:t>
+      </w:r>
+      <w:r>
+        <w:rPr>
+          <w:b/>
+          <w:bCs/>
+        </w:rPr>
+        <w:t>communication</w:t>
+      </w:r>
+      <w:r>
+        <w:t>, for example making graphic comparison easy and ordering factors and variables according to what should be seen (</w:t>
       </w:r>
       <w:r>
         <w:rPr>
@@ -576,6 +591,15 @@
       <w:r>
         <w:t xml:space="preserve"> </w:t>
       </w:r>
+      <w:r>
+        <w:t xml:space="preserve">Biplots provide a simple way to depict multivariate data in PCA space. </w:t>
+      </w:r>
+      <w:r>
+        <w:t xml:space="preserve">Canonical HE plots project the </w:t>
+      </w:r>
+      <w:r>
+        <w:t>information about effects of predictors on outcomes from data space into the low-dimensional space that shows the most important relationships, together with their associations with the observed response variables.</w:t>
+      </w:r>
     </w:p>
     <w:p>
       <w:pPr>
@@ -589,6 +613,7 @@
         <w:ind w:left="360"/>
       </w:pPr>
       <w:r>
+        <w:lastRenderedPageBreak/>
         <w:t xml:space="preserve">Some key </w:t>
       </w:r>
       <w:r>
@@ -636,19 +661,26 @@
         </w:numPr>
         <w:spacing w:line="360" w:lineRule="auto"/>
       </w:pPr>
-      <w:proofErr w:type="spellStart"/>
-      <w:r>
-        <w:t>Infoboxes</w:t>
-      </w:r>
-      <w:proofErr w:type="spellEnd"/>
-      <w:r>
-        <w:t xml:space="preserve"> or “callouts” are used to explain related ideas </w:t>
+      <w:r>
+        <w:t xml:space="preserve">Infoboxes or “callouts” are used to explain related ideas </w:t>
       </w:r>
       <w:r>
         <w:t>to</w:t>
       </w:r>
       <w:r>
         <w:t xml:space="preserve"> interfere little with the main flow of the narrative.</w:t>
+      </w:r>
+      <w:r>
+        <w:t xml:space="preserve"> For example, </w:t>
+      </w:r>
+      <w:r>
+        <w:t xml:space="preserve">I will </w:t>
+      </w:r>
+      <w:r>
+        <w:t>feature “</w:t>
+      </w:r>
+      <w:r>
+        <w:t>History Corner” callouts to relate modern methods to their historical antecedents so that readers can appreciate how these methods arose.</w:t>
       </w:r>
     </w:p>
     <w:p>
@@ -661,7 +693,6 @@
         <w:spacing w:line="360" w:lineRule="auto"/>
       </w:pPr>
       <w:r>
-        <w:lastRenderedPageBreak/>
         <w:t>All examples are “live,” in the sense that they are directly produced by the R code in the book.  The online version will allow these to be either shown directly in the text or toggled on/off by the reader.</w:t>
       </w:r>
     </w:p>
@@ -722,15 +753,7 @@
         <w:t xml:space="preserve"> </w:t>
       </w:r>
       <w:r>
-        <w:t xml:space="preserve">Everitt &amp; </w:t>
-      </w:r>
-      <w:proofErr w:type="spellStart"/>
-      <w:r>
-        <w:t>Hothorn</w:t>
-      </w:r>
-      <w:proofErr w:type="spellEnd"/>
-      <w:r>
-        <w:t xml:space="preserve"> (2011) </w:t>
+        <w:t xml:space="preserve">Everitt &amp; Hothorn (2011) </w:t>
       </w:r>
       <w:r>
         <w:t xml:space="preserve">and Schumacker (2015) </w:t>
@@ -766,15 +789,7 @@
         <w:spacing w:line="360" w:lineRule="auto"/>
       </w:pPr>
       <w:r>
-        <w:t xml:space="preserve">Everitt, B., &amp; </w:t>
-      </w:r>
-      <w:proofErr w:type="spellStart"/>
-      <w:r>
-        <w:t>Hothorn</w:t>
-      </w:r>
-      <w:proofErr w:type="spellEnd"/>
-      <w:r>
-        <w:t>, T. (2011). </w:t>
+        <w:t>Everitt, B., &amp; Hothorn, T. (2011). </w:t>
       </w:r>
       <w:r>
         <w:rPr>
@@ -932,6 +947,7 @@
         <w:spacing w:line="360" w:lineRule="auto"/>
       </w:pPr>
       <w:r>
+        <w:lastRenderedPageBreak/>
         <w:t>Audience</w:t>
       </w:r>
     </w:p>
@@ -973,36 +989,16 @@
         <w:t>&amp;</w:t>
       </w:r>
       <w:r>
-        <w:t xml:space="preserve"> </w:t>
-      </w:r>
-      <w:proofErr w:type="spellStart"/>
-      <w:r>
-        <w:t>Sincich</w:t>
-      </w:r>
-      <w:proofErr w:type="spellEnd"/>
-      <w:r>
-        <w:t xml:space="preserve"> (2003)</w:t>
-      </w:r>
-      <w:r>
-        <w:t xml:space="preserve"> or </w:t>
-      </w:r>
-      <w:proofErr w:type="spellStart"/>
-      <w:r>
-        <w:t>Neter</w:t>
-      </w:r>
-      <w:proofErr w:type="spellEnd"/>
-      <w:r>
-        <w:t xml:space="preserve"> et al. (1990). </w:t>
+        <w:t xml:space="preserve"> Sincich (2003)</w:t>
+      </w:r>
+      <w:r>
+        <w:t xml:space="preserve"> or Neter et al. (1990). </w:t>
       </w:r>
       <w:r>
         <w:t>The mathematical level</w:t>
       </w:r>
       <w:r>
-        <w:t xml:space="preserve"> will also be intermediate, in that formulas are used where necessary and </w:t>
-      </w:r>
-      <w:r>
-        <w:lastRenderedPageBreak/>
-        <w:t>matrix notation where it simplifies presentation</w:t>
+        <w:t xml:space="preserve"> will also be intermediate, in that formulas are used where necessary and matrix notation where it simplifies presentation</w:t>
       </w:r>
       <w:r>
         <w:t>.</w:t>
@@ -1080,9 +1076,8 @@
           <w:sz w:val="22"/>
           <w:szCs w:val="22"/>
         </w:rPr>
-        <w:t>including interacting with the R console (</w:t>
-      </w:r>
-      <w:proofErr w:type="spellStart"/>
+        <w:t xml:space="preserve">including interacting with the R console (RGui forWindows, R.app for Mac OS X) or </w:t>
+      </w:r>
       <w:r>
         <w:rPr>
           <w:rFonts w:asciiTheme="minorHAnsi" w:eastAsiaTheme="minorHAnsi" w:hAnsiTheme="minorHAnsi" w:cstheme="minorBidi"/>
@@ -1090,9 +1085,8 @@
           <w:sz w:val="22"/>
           <w:szCs w:val="22"/>
         </w:rPr>
-        <w:t>RGui</w:t>
-      </w:r>
-      <w:proofErr w:type="spellEnd"/>
+        <w:t xml:space="preserve">preferably the RStudio environment; </w:t>
+      </w:r>
       <w:r>
         <w:rPr>
           <w:rFonts w:asciiTheme="minorHAnsi" w:eastAsiaTheme="minorHAnsi" w:hAnsiTheme="minorHAnsi" w:cstheme="minorBidi"/>
@@ -1100,9 +1094,8 @@
           <w:sz w:val="22"/>
           <w:szCs w:val="22"/>
         </w:rPr>
-        <w:t xml:space="preserve"> </w:t>
-      </w:r>
-      <w:proofErr w:type="spellStart"/>
+        <w:t xml:space="preserve">they should also understand </w:t>
+      </w:r>
       <w:r>
         <w:rPr>
           <w:rFonts w:asciiTheme="minorHAnsi" w:eastAsiaTheme="minorHAnsi" w:hAnsiTheme="minorHAnsi" w:cstheme="minorBidi"/>
@@ -1110,9 +1103,8 @@
           <w:sz w:val="22"/>
           <w:szCs w:val="22"/>
         </w:rPr>
-        <w:t>forWindows</w:t>
-      </w:r>
-      <w:proofErr w:type="spellEnd"/>
+        <w:t>using R functions in packages, getting help for these from R, etc.</w:t>
+      </w:r>
       <w:r>
         <w:rPr>
           <w:rFonts w:asciiTheme="minorHAnsi" w:eastAsiaTheme="minorHAnsi" w:hAnsiTheme="minorHAnsi" w:cstheme="minorBidi"/>
@@ -1120,66 +1112,19 @@
           <w:sz w:val="22"/>
           <w:szCs w:val="22"/>
         </w:rPr>
-        <w:t xml:space="preserve">, </w:t>
-      </w:r>
-      <w:proofErr w:type="spellStart"/>
-      <w:r>
+        <w:t xml:space="preserve"> Online supplements will provide helpful resources for those who need them.</w:t>
+      </w:r>
+    </w:p>
+    <w:p>
+      <w:pPr>
+        <w:pStyle w:val="Heading2"/>
+        <w:spacing w:line="360" w:lineRule="auto"/>
         <w:rPr>
           <w:rFonts w:asciiTheme="minorHAnsi" w:eastAsiaTheme="minorHAnsi" w:hAnsiTheme="minorHAnsi" w:cstheme="minorBidi"/>
           <w:color w:val="auto"/>
           <w:sz w:val="22"/>
           <w:szCs w:val="22"/>
         </w:rPr>
-        <w:t>R.app</w:t>
-      </w:r>
-      <w:proofErr w:type="spellEnd"/>
-      <w:r>
-        <w:rPr>
-          <w:rFonts w:asciiTheme="minorHAnsi" w:eastAsiaTheme="minorHAnsi" w:hAnsiTheme="minorHAnsi" w:cstheme="minorBidi"/>
-          <w:color w:val="auto"/>
-          <w:sz w:val="22"/>
-          <w:szCs w:val="22"/>
-        </w:rPr>
-        <w:t xml:space="preserve"> for Mac OS X) or </w:t>
-      </w:r>
-      <w:r>
-        <w:rPr>
-          <w:rFonts w:asciiTheme="minorHAnsi" w:eastAsiaTheme="minorHAnsi" w:hAnsiTheme="minorHAnsi" w:cstheme="minorBidi"/>
-          <w:color w:val="auto"/>
-          <w:sz w:val="22"/>
-          <w:szCs w:val="22"/>
-        </w:rPr>
-        <w:t xml:space="preserve">preferably the RStudio environment; </w:t>
-      </w:r>
-      <w:r>
-        <w:rPr>
-          <w:rFonts w:asciiTheme="minorHAnsi" w:eastAsiaTheme="minorHAnsi" w:hAnsiTheme="minorHAnsi" w:cstheme="minorBidi"/>
-          <w:color w:val="auto"/>
-          <w:sz w:val="22"/>
-          <w:szCs w:val="22"/>
-        </w:rPr>
-        <w:t>using R functions in packages, getting help for these from R, etc.</w:t>
-      </w:r>
-      <w:r>
-        <w:rPr>
-          <w:rFonts w:asciiTheme="minorHAnsi" w:eastAsiaTheme="minorHAnsi" w:hAnsiTheme="minorHAnsi" w:cstheme="minorBidi"/>
-          <w:color w:val="auto"/>
-          <w:sz w:val="22"/>
-          <w:szCs w:val="22"/>
-        </w:rPr>
-        <w:t xml:space="preserve"> Online supplements will provide helpful resources for those who need them.</w:t>
-      </w:r>
-    </w:p>
-    <w:p>
-      <w:pPr>
-        <w:pStyle w:val="Heading2"/>
-        <w:spacing w:line="360" w:lineRule="auto"/>
-        <w:rPr>
-          <w:rFonts w:asciiTheme="minorHAnsi" w:eastAsiaTheme="minorHAnsi" w:hAnsiTheme="minorHAnsi" w:cstheme="minorBidi"/>
-          <w:color w:val="auto"/>
-          <w:sz w:val="22"/>
-          <w:szCs w:val="22"/>
-        </w:rPr>
       </w:pPr>
       <w:r>
         <w:t>Production</w:t>
@@ -1204,26 +1149,10 @@
         <w:spacing w:line="360" w:lineRule="auto"/>
       </w:pPr>
       <w:r>
-        <w:t xml:space="preserve">The book is being written using RStudio, </w:t>
-      </w:r>
-      <w:proofErr w:type="spellStart"/>
-      <w:r>
-        <w:t>Rmarkdown</w:t>
-      </w:r>
-      <w:proofErr w:type="spellEnd"/>
-      <w:r>
-        <w:t xml:space="preserve"> and Quarto. In writing, I’m using primarily HTML format and would like to</w:t>
-      </w:r>
-      <w:r>
-        <w:t xml:space="preserve"> make pre-publication drafts publicly available for comment and suggestions by colleagues. I expect to be able to have this translated to LaTeX, using the standard CRC </w:t>
-      </w:r>
-      <w:proofErr w:type="spellStart"/>
-      <w:r>
-        <w:t>krantz.cls</w:t>
-      </w:r>
-      <w:proofErr w:type="spellEnd"/>
-      <w:r>
-        <w:t>, though some assistance with this might be necessary.</w:t>
+        <w:t>The book is being written using RStudio, Rmarkdown and Quarto. In writing, I’m using primarily HTML format and would like to</w:t>
+      </w:r>
+      <w:r>
+        <w:t xml:space="preserve"> make pre-publication drafts publicly available for comment and suggestions by colleagues. I expect to be able to have this translated to LaTeX, using the standard CRC krantz.cls, though some assistance with this might be necessary.</w:t>
       </w:r>
     </w:p>
     <w:p>
@@ -1386,6 +1315,9 @@
       <w:r>
         <w:t>Key features:</w:t>
       </w:r>
+      <w:r>
+        <w:t xml:space="preserve"> described above</w:t>
+      </w:r>
     </w:p>
     <w:p>
       <w:pPr>
@@ -1420,20 +1352,13 @@
         <w:spacing w:line="360" w:lineRule="auto"/>
       </w:pPr>
       <w:r>
-        <w:t>The book will be written so that it can be used as a primary or secondary text in courses dealing</w:t>
-      </w:r>
-      <w:r>
-        <w:t xml:space="preserve"> </w:t>
-      </w:r>
-      <w:r>
-        <w:t>with categorical data analysis at the upper undergraduate and graduate levels</w:t>
-      </w:r>
-      <w:r>
-        <w:t xml:space="preserve">. For example, I used to teach a </w:t>
-      </w:r>
-      <w:r>
-        <w:lastRenderedPageBreak/>
-        <w:t xml:space="preserve">graduate course, 6140: </w:t>
+        <w:t xml:space="preserve">The book will be written so that it can be used as a primary or secondary text in courses dealing with </w:t>
+      </w:r>
+      <w:r>
+        <w:t>multivariate</w:t>
+      </w:r>
+      <w:r>
+        <w:t xml:space="preserve"> data analysis at the upper undergraduate and graduate levels. For example, I used to teach a graduate course, 6140: </w:t>
       </w:r>
       <w:r>
         <w:rPr>

</xml_diff>